<commit_message>
updated vehicle design section
</commit_message>
<xml_diff>
--- a/figures/3_vehicle_design/FlowCHart.docx
+++ b/figures/3_vehicle_design/FlowCHart.docx
@@ -695,6 +695,118 @@
                             <w:p>
                               <w:pPr>
                                 <w:pStyle w:val="NormalWeb"/>
+                                <w:spacing w:line="252" w:lineRule="auto"/>
+                                <w:jc w:val="center"/>
+                                <w:rPr>
+                                  <w:rFonts w:eastAsia="Calibri"/>
+                                  <w:sz w:val="22"/>
+                                  <w:szCs w:val="22"/>
+                                </w:rPr>
+                              </w:pPr>
+                              <w:r>
+                                <w:rPr>
+                                  <w:rFonts w:eastAsia="Calibri"/>
+                                  <w:sz w:val="22"/>
+                                  <w:szCs w:val="22"/>
+                                </w:rPr>
+                                <w:t>Trim Analysis</w:t>
+                              </w:r>
+                            </w:p>
+                            <w:p>
+                              <w:pPr>
+                                <w:pStyle w:val="NormalWeb"/>
+                                <w:spacing w:line="252" w:lineRule="auto"/>
+                                <w:jc w:val="center"/>
+                                <w:rPr>
+                                  <w:rFonts w:eastAsia="Calibri"/>
+                                  <w:sz w:val="22"/>
+                                  <w:szCs w:val="22"/>
+                                </w:rPr>
+                              </w:pPr>
+                              <w:r>
+                                <w:rPr>
+                                  <w:rFonts w:eastAsia="Calibri"/>
+                                  <w:sz w:val="22"/>
+                                  <w:szCs w:val="22"/>
+                                </w:rPr>
+                                <w:tab/>
+                              </w:r>
+                              <w:r>
+                                <w:rPr>
+                                  <w:rFonts w:eastAsia="Calibri"/>
+                                  <w:sz w:val="22"/>
+                                  <w:szCs w:val="22"/>
+                                </w:rPr>
+                                <w:tab/>
+                              </w:r>
+                              <w:r>
+                                <w:rPr>
+                                  <w:rFonts w:eastAsia="Calibri"/>
+                                  <w:sz w:val="22"/>
+                                  <w:szCs w:val="22"/>
+                                </w:rPr>
+                                <w:tab/>
+                                <w:t>\caption{Surface triangulation of the Baseline SPARTAN.}</w:t>
+                              </w:r>
+                            </w:p>
+                            <w:p>
+                              <w:pPr>
+                                <w:pStyle w:val="NormalWeb"/>
+                                <w:spacing w:line="252" w:lineRule="auto"/>
+                                <w:jc w:val="center"/>
+                                <w:rPr>
+                                  <w:rFonts w:eastAsia="Calibri"/>
+                                  <w:sz w:val="22"/>
+                                  <w:szCs w:val="22"/>
+                                </w:rPr>
+                              </w:pPr>
+                              <w:r>
+                                <w:rPr>
+                                  <w:rFonts w:eastAsia="Calibri"/>
+                                  <w:sz w:val="22"/>
+                                  <w:szCs w:val="22"/>
+                                </w:rPr>
+                                <w:tab/>
+                              </w:r>
+                              <w:r>
+                                <w:rPr>
+                                  <w:rFonts w:eastAsia="Calibri"/>
+                                  <w:sz w:val="22"/>
+                                  <w:szCs w:val="22"/>
+                                </w:rPr>
+                                <w:tab/>
+                              </w:r>
+                              <w:r>
+                                <w:rPr>
+                                  <w:rFonts w:eastAsia="Calibri"/>
+                                  <w:sz w:val="22"/>
+                                  <w:szCs w:val="22"/>
+                                </w:rPr>
+                                <w:tab/>
+                                <w:t>\label{</w:t>
+                              </w:r>
+                              <w:proofErr w:type="spellStart"/>
+                              <w:r>
+                                <w:rPr>
+                                  <w:rFonts w:eastAsia="Calibri"/>
+                                  <w:sz w:val="22"/>
+                                  <w:szCs w:val="22"/>
+                                </w:rPr>
+                                <w:t>fig:Pointwise</w:t>
+                              </w:r>
+                              <w:proofErr w:type="spellEnd"/>
+                              <w:r>
+                                <w:rPr>
+                                  <w:rFonts w:eastAsia="Calibri"/>
+                                  <w:sz w:val="22"/>
+                                  <w:szCs w:val="22"/>
+                                </w:rPr>
+                                <w:t>}</w:t>
+                              </w:r>
+                            </w:p>
+                            <w:p>
+                              <w:pPr>
+                                <w:pStyle w:val="NormalWeb"/>
                                 <w:spacing w:before="0" w:beforeAutospacing="0" w:after="160" w:afterAutospacing="0" w:line="252" w:lineRule="auto"/>
                                 <w:jc w:val="center"/>
                               </w:pPr>
@@ -704,7 +816,16 @@
                                   <w:sz w:val="22"/>
                                   <w:szCs w:val="22"/>
                                 </w:rPr>
-                                <w:t>Aerodynamic Databases</w:t>
+                                <w:tab/>
+                              </w:r>
+                              <w:r>
+                                <w:rPr>
+                                  <w:rFonts w:eastAsia="Calibri"/>
+                                  <w:sz w:val="22"/>
+                                  <w:szCs w:val="22"/>
+                                </w:rPr>
+                                <w:tab/>
+                                <w:t>\end{figure}</w:t>
                               </w:r>
                             </w:p>
                             <w:p>
@@ -1013,6 +1134,326 @@
                         </wps:style>
                         <wps:bodyPr/>
                       </wps:wsp>
+                      <wps:wsp>
+                        <wps:cNvPr id="29" name="Text Box 2"/>
+                        <wps:cNvSpPr txBox="1">
+                          <a:spLocks noChangeArrowheads="1"/>
+                        </wps:cNvSpPr>
+                        <wps:spPr bwMode="auto">
+                          <a:xfrm>
+                            <a:off x="1713606" y="5485425"/>
+                            <a:ext cx="1090295" cy="478155"/>
+                          </a:xfrm>
+                          <a:prstGeom prst="rect">
+                            <a:avLst/>
+                          </a:prstGeom>
+                          <a:ln>
+                            <a:solidFill>
+                              <a:schemeClr val="tx1"/>
+                            </a:solidFill>
+                            <a:headEnd/>
+                            <a:tailEnd/>
+                          </a:ln>
+                        </wps:spPr>
+                        <wps:style>
+                          <a:lnRef idx="1">
+                            <a:schemeClr val="accent3"/>
+                          </a:lnRef>
+                          <a:fillRef idx="2">
+                            <a:schemeClr val="accent3"/>
+                          </a:fillRef>
+                          <a:effectRef idx="1">
+                            <a:schemeClr val="accent3"/>
+                          </a:effectRef>
+                          <a:fontRef idx="minor">
+                            <a:schemeClr val="dk1"/>
+                          </a:fontRef>
+                        </wps:style>
+                        <wps:txbx>
+                          <w:txbxContent>
+                            <w:p>
+                              <w:pPr>
+                                <w:pStyle w:val="NormalWeb"/>
+                                <w:spacing w:before="0" w:beforeAutospacing="0" w:after="0" w:afterAutospacing="0" w:line="252" w:lineRule="auto"/>
+                                <w:jc w:val="center"/>
+                              </w:pPr>
+                              <w:r>
+                                <w:rPr>
+                                  <w:rFonts w:eastAsia="Calibri"/>
+                                  <w:sz w:val="22"/>
+                                  <w:szCs w:val="22"/>
+                                </w:rPr>
+                                <w:t>Aerodynamic Databases</w:t>
+                              </w:r>
+                              <w:r>
+                                <w:rPr>
+                                  <w:rFonts w:eastAsia="Calibri"/>
+                                  <w:sz w:val="22"/>
+                                  <w:szCs w:val="22"/>
+                                </w:rPr>
+                                <w:tab/>
+                              </w:r>
+                              <w:r>
+                                <w:rPr>
+                                  <w:rFonts w:eastAsia="Calibri"/>
+                                  <w:sz w:val="22"/>
+                                  <w:szCs w:val="22"/>
+                                </w:rPr>
+                                <w:tab/>
+                                <w:t>\begin{figure}[</w:t>
+                              </w:r>
+                              <w:proofErr w:type="spellStart"/>
+                              <w:r>
+                                <w:rPr>
+                                  <w:rFonts w:eastAsia="Calibri"/>
+                                  <w:sz w:val="22"/>
+                                  <w:szCs w:val="22"/>
+                                </w:rPr>
+                                <w:t>ht</w:t>
+                              </w:r>
+                              <w:proofErr w:type="spellEnd"/>
+                              <w:r>
+                                <w:rPr>
+                                  <w:rFonts w:eastAsia="Calibri"/>
+                                  <w:sz w:val="22"/>
+                                  <w:szCs w:val="22"/>
+                                </w:rPr>
+                                <w:t>]</w:t>
+                              </w:r>
+                            </w:p>
+                            <w:p>
+                              <w:pPr>
+                                <w:pStyle w:val="NormalWeb"/>
+                                <w:spacing w:before="0" w:beforeAutospacing="0" w:after="0" w:afterAutospacing="0" w:line="252" w:lineRule="auto"/>
+                                <w:jc w:val="center"/>
+                              </w:pPr>
+                              <w:r>
+                                <w:rPr>
+                                  <w:rFonts w:eastAsia="Calibri"/>
+                                  <w:sz w:val="22"/>
+                                  <w:szCs w:val="22"/>
+                                </w:rPr>
+                                <w:tab/>
+                              </w:r>
+                              <w:r>
+                                <w:rPr>
+                                  <w:rFonts w:eastAsia="Calibri"/>
+                                  <w:sz w:val="22"/>
+                                  <w:szCs w:val="22"/>
+                                </w:rPr>
+                                <w:tab/>
+                              </w:r>
+                              <w:r>
+                                <w:rPr>
+                                  <w:rFonts w:eastAsia="Calibri"/>
+                                  <w:sz w:val="22"/>
+                                  <w:szCs w:val="22"/>
+                                </w:rPr>
+                                <w:tab/>
+                                <w:t>\</w:t>
+                              </w:r>
+                              <w:proofErr w:type="spellStart"/>
+                              <w:r>
+                                <w:rPr>
+                                  <w:rFonts w:eastAsia="Calibri"/>
+                                  <w:sz w:val="22"/>
+                                  <w:szCs w:val="22"/>
+                                </w:rPr>
+                                <w:t>centering</w:t>
+                              </w:r>
+                              <w:proofErr w:type="spellEnd"/>
+                            </w:p>
+                            <w:p>
+                              <w:pPr>
+                                <w:pStyle w:val="NormalWeb"/>
+                                <w:spacing w:before="0" w:beforeAutospacing="0" w:after="0" w:afterAutospacing="0" w:line="252" w:lineRule="auto"/>
+                                <w:jc w:val="center"/>
+                              </w:pPr>
+                              <w:r>
+                                <w:rPr>
+                                  <w:rFonts w:eastAsia="Calibri"/>
+                                  <w:sz w:val="22"/>
+                                  <w:szCs w:val="22"/>
+                                </w:rPr>
+                                <w:tab/>
+                              </w:r>
+                              <w:r>
+                                <w:rPr>
+                                  <w:rFonts w:eastAsia="Calibri"/>
+                                  <w:sz w:val="22"/>
+                                  <w:szCs w:val="22"/>
+                                </w:rPr>
+                                <w:tab/>
+                              </w:r>
+                              <w:r>
+                                <w:rPr>
+                                  <w:rFonts w:eastAsia="Calibri"/>
+                                  <w:sz w:val="22"/>
+                                  <w:szCs w:val="22"/>
+                                </w:rPr>
+                                <w:tab/>
+                                <w:t>\includegraphics[width=0.6\linewidth]{figures/3_vehicle_design/Pointwise}</w:t>
+                              </w:r>
+                            </w:p>
+                            <w:p>
+                              <w:pPr>
+                                <w:pStyle w:val="NormalWeb"/>
+                                <w:spacing w:before="0" w:beforeAutospacing="0" w:after="0" w:afterAutospacing="0" w:line="252" w:lineRule="auto"/>
+                                <w:jc w:val="center"/>
+                              </w:pPr>
+                              <w:r>
+                                <w:rPr>
+                                  <w:rFonts w:eastAsia="Calibri"/>
+                                  <w:sz w:val="22"/>
+                                  <w:szCs w:val="22"/>
+                                </w:rPr>
+                                <w:tab/>
+                              </w:r>
+                              <w:r>
+                                <w:rPr>
+                                  <w:rFonts w:eastAsia="Calibri"/>
+                                  <w:sz w:val="22"/>
+                                  <w:szCs w:val="22"/>
+                                </w:rPr>
+                                <w:tab/>
+                              </w:r>
+                              <w:r>
+                                <w:rPr>
+                                  <w:rFonts w:eastAsia="Calibri"/>
+                                  <w:sz w:val="22"/>
+                                  <w:szCs w:val="22"/>
+                                </w:rPr>
+                                <w:tab/>
+                                <w:t>\caption{Surface triangulation of the Baseline SPARTAN.}</w:t>
+                              </w:r>
+                            </w:p>
+                            <w:p>
+                              <w:pPr>
+                                <w:pStyle w:val="NormalWeb"/>
+                                <w:spacing w:before="0" w:beforeAutospacing="0" w:after="0" w:afterAutospacing="0" w:line="252" w:lineRule="auto"/>
+                                <w:jc w:val="center"/>
+                              </w:pPr>
+                              <w:r>
+                                <w:rPr>
+                                  <w:rFonts w:eastAsia="Calibri"/>
+                                  <w:sz w:val="22"/>
+                                  <w:szCs w:val="22"/>
+                                </w:rPr>
+                                <w:tab/>
+                              </w:r>
+                              <w:r>
+                                <w:rPr>
+                                  <w:rFonts w:eastAsia="Calibri"/>
+                                  <w:sz w:val="22"/>
+                                  <w:szCs w:val="22"/>
+                                </w:rPr>
+                                <w:tab/>
+                              </w:r>
+                              <w:r>
+                                <w:rPr>
+                                  <w:rFonts w:eastAsia="Calibri"/>
+                                  <w:sz w:val="22"/>
+                                  <w:szCs w:val="22"/>
+                                </w:rPr>
+                                <w:tab/>
+                                <w:t>\label{</w:t>
+                              </w:r>
+                              <w:proofErr w:type="spellStart"/>
+                              <w:r>
+                                <w:rPr>
+                                  <w:rFonts w:eastAsia="Calibri"/>
+                                  <w:sz w:val="22"/>
+                                  <w:szCs w:val="22"/>
+                                </w:rPr>
+                                <w:t>fig:Pointwise</w:t>
+                              </w:r>
+                              <w:proofErr w:type="spellEnd"/>
+                              <w:r>
+                                <w:rPr>
+                                  <w:rFonts w:eastAsia="Calibri"/>
+                                  <w:sz w:val="22"/>
+                                  <w:szCs w:val="22"/>
+                                </w:rPr>
+                                <w:t>}</w:t>
+                              </w:r>
+                            </w:p>
+                            <w:p>
+                              <w:pPr>
+                                <w:pStyle w:val="NormalWeb"/>
+                                <w:spacing w:before="0" w:beforeAutospacing="0" w:after="160" w:afterAutospacing="0" w:line="252" w:lineRule="auto"/>
+                                <w:jc w:val="center"/>
+                              </w:pPr>
+                              <w:r>
+                                <w:rPr>
+                                  <w:rFonts w:eastAsia="Calibri"/>
+                                  <w:sz w:val="22"/>
+                                  <w:szCs w:val="22"/>
+                                </w:rPr>
+                                <w:tab/>
+                              </w:r>
+                              <w:r>
+                                <w:rPr>
+                                  <w:rFonts w:eastAsia="Calibri"/>
+                                  <w:sz w:val="22"/>
+                                  <w:szCs w:val="22"/>
+                                </w:rPr>
+                                <w:tab/>
+                                <w:t>\end{figure}</w:t>
+                              </w:r>
+                            </w:p>
+                            <w:p>
+                              <w:pPr>
+                                <w:pStyle w:val="NormalWeb"/>
+                                <w:spacing w:before="0" w:beforeAutospacing="0" w:after="160" w:afterAutospacing="0" w:line="252" w:lineRule="auto"/>
+                                <w:jc w:val="center"/>
+                              </w:pPr>
+                              <w:r>
+                                <w:rPr>
+                                  <w:rFonts w:eastAsia="Times New Roman"/>
+                                </w:rPr>
+                                <w:t> </w:t>
+                              </w:r>
+                            </w:p>
+                          </w:txbxContent>
+                        </wps:txbx>
+                        <wps:bodyPr rot="0" vert="horz" wrap="square" lIns="91440" tIns="45720" rIns="91440" bIns="45720" anchor="b" anchorCtr="0">
+                          <a:noAutofit/>
+                        </wps:bodyPr>
+                      </wps:wsp>
+                      <wps:wsp>
+                        <wps:cNvPr id="3" name="Straight Arrow Connector 3"/>
+                        <wps:cNvCnPr>
+                          <a:stCxn id="60" idx="2"/>
+                          <a:endCxn id="29" idx="0"/>
+                        </wps:cNvCnPr>
+                        <wps:spPr>
+                          <a:xfrm>
+                            <a:off x="2257218" y="4992030"/>
+                            <a:ext cx="1536" cy="493395"/>
+                          </a:xfrm>
+                          <a:prstGeom prst="straightConnector1">
+                            <a:avLst/>
+                          </a:prstGeom>
+                          <a:ln>
+                            <a:tailEnd type="triangle"/>
+                          </a:ln>
+                        </wps:spPr>
+                        <wps:style>
+                          <a:lnRef idx="1">
+                            <a:schemeClr val="dk1"/>
+                          </a:lnRef>
+                          <a:fillRef idx="0">
+                            <a:schemeClr val="dk1"/>
+                          </a:fillRef>
+                          <a:effectRef idx="0">
+                            <a:schemeClr val="dk1"/>
+                          </a:effectRef>
+                          <a:fontRef idx="minor">
+                            <a:schemeClr val="tx1"/>
+                          </a:fontRef>
+                        </wps:style>
+                        <wps:bodyPr/>
+                      </wps:wsp>
                     </wpc:wpc>
                   </a:graphicData>
                 </a:graphic>
@@ -1021,7 +1462,7 @@
           </mc:Choice>
           <mc:Fallback>
             <w:pict>
-              <v:group w14:anchorId="78B469C8" id="Canvas 10" o:spid="_x0000_s1026" editas="canvas" style="width:697.5pt;height:510.5pt;mso-position-horizontal-relative:char;mso-position-vertical-relative:line" coordsize="88582,64833" o:gfxdata="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">
+              <v:group w14:anchorId="78B469C8" id="Canvas 10" o:spid="_x0000_s1026" editas="canvas" style="width:697.5pt;height:510.5pt;mso-position-horizontal-relative:char;mso-position-vertical-relative:line" coordsize="88582,64833" o:gfxdata="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">
                 <v:shapetype id="_x0000_t75" coordsize="21600,21600" o:spt="75" o:preferrelative="t" path="m@4@5l@4@11@9@11@9@5xe" filled="f" stroked="f">
                   <v:stroke joinstyle="miter"/>
                   <v:formulas>
@@ -1315,6 +1756,118 @@
                       <w:p>
                         <w:pPr>
                           <w:pStyle w:val="NormalWeb"/>
+                          <w:spacing w:line="252" w:lineRule="auto"/>
+                          <w:jc w:val="center"/>
+                          <w:rPr>
+                            <w:rFonts w:eastAsia="Calibri"/>
+                            <w:sz w:val="22"/>
+                            <w:szCs w:val="22"/>
+                          </w:rPr>
+                        </w:pPr>
+                        <w:r>
+                          <w:rPr>
+                            <w:rFonts w:eastAsia="Calibri"/>
+                            <w:sz w:val="22"/>
+                            <w:szCs w:val="22"/>
+                          </w:rPr>
+                          <w:t>Trim Analysis</w:t>
+                        </w:r>
+                      </w:p>
+                      <w:p>
+                        <w:pPr>
+                          <w:pStyle w:val="NormalWeb"/>
+                          <w:spacing w:line="252" w:lineRule="auto"/>
+                          <w:jc w:val="center"/>
+                          <w:rPr>
+                            <w:rFonts w:eastAsia="Calibri"/>
+                            <w:sz w:val="22"/>
+                            <w:szCs w:val="22"/>
+                          </w:rPr>
+                        </w:pPr>
+                        <w:r>
+                          <w:rPr>
+                            <w:rFonts w:eastAsia="Calibri"/>
+                            <w:sz w:val="22"/>
+                            <w:szCs w:val="22"/>
+                          </w:rPr>
+                          <w:tab/>
+                        </w:r>
+                        <w:r>
+                          <w:rPr>
+                            <w:rFonts w:eastAsia="Calibri"/>
+                            <w:sz w:val="22"/>
+                            <w:szCs w:val="22"/>
+                          </w:rPr>
+                          <w:tab/>
+                        </w:r>
+                        <w:r>
+                          <w:rPr>
+                            <w:rFonts w:eastAsia="Calibri"/>
+                            <w:sz w:val="22"/>
+                            <w:szCs w:val="22"/>
+                          </w:rPr>
+                          <w:tab/>
+                          <w:t>\caption{Surface triangulation of the Baseline SPARTAN.}</w:t>
+                        </w:r>
+                      </w:p>
+                      <w:p>
+                        <w:pPr>
+                          <w:pStyle w:val="NormalWeb"/>
+                          <w:spacing w:line="252" w:lineRule="auto"/>
+                          <w:jc w:val="center"/>
+                          <w:rPr>
+                            <w:rFonts w:eastAsia="Calibri"/>
+                            <w:sz w:val="22"/>
+                            <w:szCs w:val="22"/>
+                          </w:rPr>
+                        </w:pPr>
+                        <w:r>
+                          <w:rPr>
+                            <w:rFonts w:eastAsia="Calibri"/>
+                            <w:sz w:val="22"/>
+                            <w:szCs w:val="22"/>
+                          </w:rPr>
+                          <w:tab/>
+                        </w:r>
+                        <w:r>
+                          <w:rPr>
+                            <w:rFonts w:eastAsia="Calibri"/>
+                            <w:sz w:val="22"/>
+                            <w:szCs w:val="22"/>
+                          </w:rPr>
+                          <w:tab/>
+                        </w:r>
+                        <w:r>
+                          <w:rPr>
+                            <w:rFonts w:eastAsia="Calibri"/>
+                            <w:sz w:val="22"/>
+                            <w:szCs w:val="22"/>
+                          </w:rPr>
+                          <w:tab/>
+                          <w:t>\label{</w:t>
+                        </w:r>
+                        <w:proofErr w:type="spellStart"/>
+                        <w:r>
+                          <w:rPr>
+                            <w:rFonts w:eastAsia="Calibri"/>
+                            <w:sz w:val="22"/>
+                            <w:szCs w:val="22"/>
+                          </w:rPr>
+                          <w:t>fig:Pointwise</w:t>
+                        </w:r>
+                        <w:proofErr w:type="spellEnd"/>
+                        <w:r>
+                          <w:rPr>
+                            <w:rFonts w:eastAsia="Calibri"/>
+                            <w:sz w:val="22"/>
+                            <w:szCs w:val="22"/>
+                          </w:rPr>
+                          <w:t>}</w:t>
+                        </w:r>
+                      </w:p>
+                      <w:p>
+                        <w:pPr>
+                          <w:pStyle w:val="NormalWeb"/>
                           <w:spacing w:before="0" w:beforeAutospacing="0" w:after="160" w:afterAutospacing="0" w:line="252" w:lineRule="auto"/>
                           <w:jc w:val="center"/>
                         </w:pPr>
@@ -1324,7 +1877,16 @@
                             <w:sz w:val="22"/>
                             <w:szCs w:val="22"/>
                           </w:rPr>
-                          <w:t>Aerodynamic Databases</w:t>
+                          <w:tab/>
+                        </w:r>
+                        <w:r>
+                          <w:rPr>
+                            <w:rFonts w:eastAsia="Calibri"/>
+                            <w:sz w:val="22"/>
+                            <w:szCs w:val="22"/>
+                          </w:rPr>
+                          <w:tab/>
+                          <w:t>\end{figure}</w:t>
                         </w:r>
                       </w:p>
                       <w:p>
@@ -1440,6 +2002,261 @@
                 </v:shapetype>
                 <v:shape id="Elbow Connector 13" o:spid="_x0000_s1045" type="#_x0000_t34" style="position:absolute;left:28023;top:6933;width:104;height:30309;flip:x;visibility:visible;mso-wrap-style:square" o:connectortype="elbow" o:gfxdata="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" adj="-3001573" strokecolor="black [3200]" strokeweight=".5pt">
                   <v:stroke endarrow="block"/>
+                </v:shape>
+                <v:shape id="_x0000_s1046" type="#_x0000_t202" style="position:absolute;left:17136;top:54854;width:10903;height:4781;visibility:visible;mso-wrap-style:square;v-text-anchor:bottom" o:gfxdata="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" fillcolor="#c3c3c3 [2166]" strokecolor="black [3213]" strokeweight=".5pt">
+                  <v:fill color2="#b6b6b6 [2614]" rotate="t" colors="0 #d2d2d2;.5 #c8c8c8;1 silver" focus="100%" type="gradient">
+                    <o:fill v:ext="view" type="gradientUnscaled"/>
+                  </v:fill>
+                  <v:textbox>
+                    <w:txbxContent>
+                      <w:p>
+                        <w:pPr>
+                          <w:pStyle w:val="NormalWeb"/>
+                          <w:spacing w:before="0" w:beforeAutospacing="0" w:after="0" w:afterAutospacing="0" w:line="252" w:lineRule="auto"/>
+                          <w:jc w:val="center"/>
+                        </w:pPr>
+                        <w:r>
+                          <w:rPr>
+                            <w:rFonts w:eastAsia="Calibri"/>
+                            <w:sz w:val="22"/>
+                            <w:szCs w:val="22"/>
+                          </w:rPr>
+                          <w:t>Aerodynamic Databases</w:t>
+                        </w:r>
+                        <w:r>
+                          <w:rPr>
+                            <w:rFonts w:eastAsia="Calibri"/>
+                            <w:sz w:val="22"/>
+                            <w:szCs w:val="22"/>
+                          </w:rPr>
+                          <w:tab/>
+                        </w:r>
+                        <w:r>
+                          <w:rPr>
+                            <w:rFonts w:eastAsia="Calibri"/>
+                            <w:sz w:val="22"/>
+                            <w:szCs w:val="22"/>
+                          </w:rPr>
+                          <w:tab/>
+                          <w:t>\begin{figure}[</w:t>
+                        </w:r>
+                        <w:proofErr w:type="spellStart"/>
+                        <w:r>
+                          <w:rPr>
+                            <w:rFonts w:eastAsia="Calibri"/>
+                            <w:sz w:val="22"/>
+                            <w:szCs w:val="22"/>
+                          </w:rPr>
+                          <w:t>ht</w:t>
+                        </w:r>
+                        <w:proofErr w:type="spellEnd"/>
+                        <w:r>
+                          <w:rPr>
+                            <w:rFonts w:eastAsia="Calibri"/>
+                            <w:sz w:val="22"/>
+                            <w:szCs w:val="22"/>
+                          </w:rPr>
+                          <w:t>]</w:t>
+                        </w:r>
+                      </w:p>
+                      <w:p>
+                        <w:pPr>
+                          <w:pStyle w:val="NormalWeb"/>
+                          <w:spacing w:before="0" w:beforeAutospacing="0" w:after="0" w:afterAutospacing="0" w:line="252" w:lineRule="auto"/>
+                          <w:jc w:val="center"/>
+                        </w:pPr>
+                        <w:r>
+                          <w:rPr>
+                            <w:rFonts w:eastAsia="Calibri"/>
+                            <w:sz w:val="22"/>
+                            <w:szCs w:val="22"/>
+                          </w:rPr>
+                          <w:tab/>
+                        </w:r>
+                        <w:r>
+                          <w:rPr>
+                            <w:rFonts w:eastAsia="Calibri"/>
+                            <w:sz w:val="22"/>
+                            <w:szCs w:val="22"/>
+                          </w:rPr>
+                          <w:tab/>
+                        </w:r>
+                        <w:r>
+                          <w:rPr>
+                            <w:rFonts w:eastAsia="Calibri"/>
+                            <w:sz w:val="22"/>
+                            <w:szCs w:val="22"/>
+                          </w:rPr>
+                          <w:tab/>
+                          <w:t>\</w:t>
+                        </w:r>
+                        <w:proofErr w:type="spellStart"/>
+                        <w:r>
+                          <w:rPr>
+                            <w:rFonts w:eastAsia="Calibri"/>
+                            <w:sz w:val="22"/>
+                            <w:szCs w:val="22"/>
+                          </w:rPr>
+                          <w:t>centering</w:t>
+                        </w:r>
+                        <w:proofErr w:type="spellEnd"/>
+                      </w:p>
+                      <w:p>
+                        <w:pPr>
+                          <w:pStyle w:val="NormalWeb"/>
+                          <w:spacing w:before="0" w:beforeAutospacing="0" w:after="0" w:afterAutospacing="0" w:line="252" w:lineRule="auto"/>
+                          <w:jc w:val="center"/>
+                        </w:pPr>
+                        <w:r>
+                          <w:rPr>
+                            <w:rFonts w:eastAsia="Calibri"/>
+                            <w:sz w:val="22"/>
+                            <w:szCs w:val="22"/>
+                          </w:rPr>
+                          <w:tab/>
+                        </w:r>
+                        <w:r>
+                          <w:rPr>
+                            <w:rFonts w:eastAsia="Calibri"/>
+                            <w:sz w:val="22"/>
+                            <w:szCs w:val="22"/>
+                          </w:rPr>
+                          <w:tab/>
+                        </w:r>
+                        <w:r>
+                          <w:rPr>
+                            <w:rFonts w:eastAsia="Calibri"/>
+                            <w:sz w:val="22"/>
+                            <w:szCs w:val="22"/>
+                          </w:rPr>
+                          <w:tab/>
+                          <w:t>\includegraphics[width=0.6\linewidth]{figures/3_vehicle_design/Pointwise}</w:t>
+                        </w:r>
+                      </w:p>
+                      <w:p>
+                        <w:pPr>
+                          <w:pStyle w:val="NormalWeb"/>
+                          <w:spacing w:before="0" w:beforeAutospacing="0" w:after="0" w:afterAutospacing="0" w:line="252" w:lineRule="auto"/>
+                          <w:jc w:val="center"/>
+                        </w:pPr>
+                        <w:r>
+                          <w:rPr>
+                            <w:rFonts w:eastAsia="Calibri"/>
+                            <w:sz w:val="22"/>
+                            <w:szCs w:val="22"/>
+                          </w:rPr>
+                          <w:tab/>
+                        </w:r>
+                        <w:r>
+                          <w:rPr>
+                            <w:rFonts w:eastAsia="Calibri"/>
+                            <w:sz w:val="22"/>
+                            <w:szCs w:val="22"/>
+                          </w:rPr>
+                          <w:tab/>
+                        </w:r>
+                        <w:r>
+                          <w:rPr>
+                            <w:rFonts w:eastAsia="Calibri"/>
+                            <w:sz w:val="22"/>
+                            <w:szCs w:val="22"/>
+                          </w:rPr>
+                          <w:tab/>
+                          <w:t>\caption{Surface triangulation of the Baseline SPARTAN.}</w:t>
+                        </w:r>
+                      </w:p>
+                      <w:p>
+                        <w:pPr>
+                          <w:pStyle w:val="NormalWeb"/>
+                          <w:spacing w:before="0" w:beforeAutospacing="0" w:after="0" w:afterAutospacing="0" w:line="252" w:lineRule="auto"/>
+                          <w:jc w:val="center"/>
+                        </w:pPr>
+                        <w:r>
+                          <w:rPr>
+                            <w:rFonts w:eastAsia="Calibri"/>
+                            <w:sz w:val="22"/>
+                            <w:szCs w:val="22"/>
+                          </w:rPr>
+                          <w:tab/>
+                        </w:r>
+                        <w:r>
+                          <w:rPr>
+                            <w:rFonts w:eastAsia="Calibri"/>
+                            <w:sz w:val="22"/>
+                            <w:szCs w:val="22"/>
+                          </w:rPr>
+                          <w:tab/>
+                        </w:r>
+                        <w:r>
+                          <w:rPr>
+                            <w:rFonts w:eastAsia="Calibri"/>
+                            <w:sz w:val="22"/>
+                            <w:szCs w:val="22"/>
+                          </w:rPr>
+                          <w:tab/>
+                          <w:t>\label{</w:t>
+                        </w:r>
+                        <w:proofErr w:type="spellStart"/>
+                        <w:r>
+                          <w:rPr>
+                            <w:rFonts w:eastAsia="Calibri"/>
+                            <w:sz w:val="22"/>
+                            <w:szCs w:val="22"/>
+                          </w:rPr>
+                          <w:t>fig:Pointwise</w:t>
+                        </w:r>
+                        <w:proofErr w:type="spellEnd"/>
+                        <w:r>
+                          <w:rPr>
+                            <w:rFonts w:eastAsia="Calibri"/>
+                            <w:sz w:val="22"/>
+                            <w:szCs w:val="22"/>
+                          </w:rPr>
+                          <w:t>}</w:t>
+                        </w:r>
+                      </w:p>
+                      <w:p>
+                        <w:pPr>
+                          <w:pStyle w:val="NormalWeb"/>
+                          <w:spacing w:before="0" w:beforeAutospacing="0" w:after="160" w:afterAutospacing="0" w:line="252" w:lineRule="auto"/>
+                          <w:jc w:val="center"/>
+                        </w:pPr>
+                        <w:r>
+                          <w:rPr>
+                            <w:rFonts w:eastAsia="Calibri"/>
+                            <w:sz w:val="22"/>
+                            <w:szCs w:val="22"/>
+                          </w:rPr>
+                          <w:tab/>
+                        </w:r>
+                        <w:r>
+                          <w:rPr>
+                            <w:rFonts w:eastAsia="Calibri"/>
+                            <w:sz w:val="22"/>
+                            <w:szCs w:val="22"/>
+                          </w:rPr>
+                          <w:tab/>
+                          <w:t>\end{figure}</w:t>
+                        </w:r>
+                      </w:p>
+                      <w:p>
+                        <w:pPr>
+                          <w:pStyle w:val="NormalWeb"/>
+                          <w:spacing w:before="0" w:beforeAutospacing="0" w:after="160" w:afterAutospacing="0" w:line="252" w:lineRule="auto"/>
+                          <w:jc w:val="center"/>
+                        </w:pPr>
+                        <w:r>
+                          <w:rPr>
+                            <w:rFonts w:eastAsia="Times New Roman"/>
+                          </w:rPr>
+                          <w:t> </w:t>
+                        </w:r>
+                      </w:p>
+                    </w:txbxContent>
+                  </v:textbox>
+                </v:shape>
+                <v:shape id="Straight Arrow Connector 3" o:spid="_x0000_s1047" type="#_x0000_t32" style="position:absolute;left:22572;top:49920;width:15;height:4934;visibility:visible;mso-wrap-style:square" o:connectortype="straight" o:gfxdata="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" strokecolor="black [3200]" strokeweight=".5pt">
+                  <v:stroke endarrow="block" joinstyle="miter"/>
                 </v:shape>
                 <w10:anchorlock/>
               </v:group>

</xml_diff>

<commit_message>
changed vehicle design section
</commit_message>
<xml_diff>
--- a/figures/3_vehicle_design/FlowCHart.docx
+++ b/figures/3_vehicle_design/FlowCHart.docx
@@ -1,6 +1,6 @@
 
 <file path=word/document.xml><?xml version="1.0" encoding="utf-8"?>
-<w:document xmlns:wpc="http://schemas.microsoft.com/office/word/2010/wordprocessingCanvas" xmlns:mc="http://schemas.openxmlformats.org/markup-compatibility/2006" xmlns:o="urn:schemas-microsoft-com:office:office" xmlns:r="http://schemas.openxmlformats.org/officeDocument/2006/relationships" xmlns:m="http://schemas.openxmlformats.org/officeDocument/2006/math" xmlns:v="urn:schemas-microsoft-com:vml" xmlns:wp14="http://schemas.microsoft.com/office/word/2010/wordprocessingDrawing" xmlns:wp="http://schemas.openxmlformats.org/drawingml/2006/wordprocessingDrawing" xmlns:w10="urn:schemas-microsoft-com:office:word" xmlns:w="http://schemas.openxmlformats.org/wordprocessingml/2006/main" xmlns:w14="http://schemas.microsoft.com/office/word/2010/wordml" xmlns:w15="http://schemas.microsoft.com/office/word/2012/wordml" xmlns:wpg="http://schemas.microsoft.com/office/word/2010/wordprocessingGroup" xmlns:wpi="http://schemas.microsoft.com/office/word/2010/wordprocessingInk" xmlns:wne="http://schemas.microsoft.com/office/word/2006/wordml" xmlns:wps="http://schemas.microsoft.com/office/word/2010/wordprocessingShape" mc:Ignorable="w14 w15 wp14">
+<w:document xmlns:wpc="http://schemas.microsoft.com/office/word/2010/wordprocessingCanvas" xmlns:cx="http://schemas.microsoft.com/office/drawing/2014/chartex" xmlns:mc="http://schemas.openxmlformats.org/markup-compatibility/2006" xmlns:o="urn:schemas-microsoft-com:office:office" xmlns:r="http://schemas.openxmlformats.org/officeDocument/2006/relationships" xmlns:m="http://schemas.openxmlformats.org/officeDocument/2006/math" xmlns:v="urn:schemas-microsoft-com:vml" xmlns:wp14="http://schemas.microsoft.com/office/word/2010/wordprocessingDrawing" xmlns:wp="http://schemas.openxmlformats.org/drawingml/2006/wordprocessingDrawing" xmlns:w10="urn:schemas-microsoft-com:office:word" xmlns:w="http://schemas.openxmlformats.org/wordprocessingml/2006/main" xmlns:w14="http://schemas.microsoft.com/office/word/2010/wordml" xmlns:w15="http://schemas.microsoft.com/office/word/2012/wordml" xmlns:w16se="http://schemas.microsoft.com/office/word/2015/wordml/symex" xmlns:wpg="http://schemas.microsoft.com/office/word/2010/wordprocessingGroup" xmlns:wpi="http://schemas.microsoft.com/office/word/2010/wordprocessingInk" xmlns:wne="http://schemas.microsoft.com/office/word/2006/wordml" xmlns:wps="http://schemas.microsoft.com/office/word/2010/wordprocessingShape" mc:Ignorable="w14 w15 w16se wp14">
   <w:body>
     <w:p>
       <w:pPr>
@@ -8,12 +8,11 @@
           <w:rFonts w:ascii="Times New Roman" w:hAnsi="Times New Roman" w:cs="Times New Roman"/>
         </w:rPr>
       </w:pPr>
-      <w:bookmarkStart w:id="0" w:name="_GoBack"/>
       <w:r>
         <w:rPr>
           <w:rFonts w:ascii="Times New Roman" w:hAnsi="Times New Roman" w:cs="Times New Roman"/>
           <w:noProof/>
-          <w:lang w:eastAsia="en-AU"/>
+          <w:lang w:eastAsia="ja-JP"/>
         </w:rPr>
         <mc:AlternateContent>
           <mc:Choice Requires="wpc">
@@ -37,8 +36,8 @@
                         </wps:cNvSpPr>
                         <wps:spPr bwMode="auto">
                           <a:xfrm>
-                            <a:off x="1873004" y="1398731"/>
-                            <a:ext cx="1100297" cy="497298"/>
+                            <a:off x="1872946" y="1398731"/>
+                            <a:ext cx="1100297" cy="440229"/>
                           </a:xfrm>
                           <a:prstGeom prst="rect">
                             <a:avLst/>
@@ -84,7 +83,7 @@
                                   <w:sz w:val="22"/>
                                   <w:szCs w:val="22"/>
                                 </w:rPr>
-                                <w:t>Pointwise Surface Mesh</w:t>
+                                <w:t>Surface Mesh</w:t>
                               </w:r>
                             </w:p>
                           </w:txbxContent>
@@ -147,7 +146,15 @@
                                   <w:sz w:val="22"/>
                                   <w:szCs w:val="22"/>
                                 </w:rPr>
-                                <w:t>Cart3D Simulation</w:t>
+                                <w:t xml:space="preserve">CFD </w:t>
+                              </w:r>
+                              <w:r>
+                                <w:rPr>
+                                  <w:rFonts w:eastAsia="Calibri"/>
+                                  <w:sz w:val="22"/>
+                                  <w:szCs w:val="22"/>
+                                </w:rPr>
+                                <w:t>Simulation</w:t>
                               </w:r>
                               <w:r>
                                 <w:rPr>
@@ -184,8 +191,8 @@
                         </wps:cNvCnPr>
                         <wps:spPr>
                           <a:xfrm>
-                            <a:off x="2423153" y="1896029"/>
-                            <a:ext cx="5531" cy="529496"/>
+                            <a:off x="2423078" y="1838960"/>
+                            <a:ext cx="5606" cy="586565"/>
                           </a:xfrm>
                           <a:prstGeom prst="straightConnector1">
                             <a:avLst/>
@@ -265,19 +272,6 @@
                                 <w:t>CAD Model</w:t>
                               </w:r>
                             </w:p>
-                            <w:p>
-                              <w:pPr>
-                                <w:pStyle w:val="NormalWeb"/>
-                                <w:spacing w:before="0" w:beforeAutospacing="0" w:after="160" w:afterAutospacing="0" w:line="252" w:lineRule="auto"/>
-                                <w:jc w:val="center"/>
-                              </w:pPr>
-                              <w:r>
-                                <w:rPr>
-                                  <w:rFonts w:eastAsia="Times New Roman"/>
-                                </w:rPr>
-                                <w:t> </w:t>
-                              </w:r>
-                            </w:p>
                           </w:txbxContent>
                         </wps:txbx>
                         <wps:bodyPr rot="0" vert="horz" wrap="square" lIns="91440" tIns="45720" rIns="91440" bIns="45720" anchor="b" anchorCtr="0">
@@ -291,8 +285,8 @@
                         </wps:cNvCnPr>
                         <wps:spPr>
                           <a:xfrm flipH="1">
-                            <a:off x="2423153" y="932445"/>
-                            <a:ext cx="5531" cy="466286"/>
+                            <a:off x="2423078" y="932445"/>
+                            <a:ext cx="5532" cy="466286"/>
                           </a:xfrm>
                           <a:prstGeom prst="straightConnector1">
                             <a:avLst/>
@@ -324,7 +318,7 @@
                         </wps:cNvSpPr>
                         <wps:spPr bwMode="auto">
                           <a:xfrm>
-                            <a:off x="160934" y="2425895"/>
+                            <a:off x="3792972" y="2425525"/>
                             <a:ext cx="1089025" cy="481330"/>
                           </a:xfrm>
                           <a:prstGeom prst="rect">
@@ -391,46 +385,12 @@
                         </wps:bodyPr>
                       </wps:wsp>
                       <wps:wsp>
-                        <wps:cNvPr id="5" name="Straight Arrow Connector 5"/>
-                        <wps:cNvCnPr>
-                          <a:stCxn id="52" idx="3"/>
-                          <a:endCxn id="18" idx="1"/>
-                        </wps:cNvCnPr>
-                        <wps:spPr>
-                          <a:xfrm flipV="1">
-                            <a:off x="1249959" y="2666375"/>
-                            <a:ext cx="634106" cy="185"/>
-                          </a:xfrm>
-                          <a:prstGeom prst="straightConnector1">
-                            <a:avLst/>
-                          </a:prstGeom>
-                          <a:ln>
-                            <a:tailEnd type="triangle"/>
-                          </a:ln>
-                        </wps:spPr>
-                        <wps:style>
-                          <a:lnRef idx="1">
-                            <a:schemeClr val="dk1"/>
-                          </a:lnRef>
-                          <a:fillRef idx="0">
-                            <a:schemeClr val="dk1"/>
-                          </a:fillRef>
-                          <a:effectRef idx="0">
-                            <a:schemeClr val="dk1"/>
-                          </a:effectRef>
-                          <a:fontRef idx="minor">
-                            <a:schemeClr val="tx1"/>
-                          </a:fontRef>
-                        </wps:style>
-                        <wps:bodyPr/>
-                      </wps:wsp>
-                      <wps:wsp>
                         <wps:cNvPr id="6" name="Text Box 6"/>
                         <wps:cNvSpPr txBox="1"/>
                         <wps:spPr>
                           <a:xfrm>
-                            <a:off x="2428684" y="981629"/>
-                            <a:ext cx="1323340" cy="914400"/>
+                            <a:off x="2413710" y="981629"/>
+                            <a:ext cx="1294765" cy="914400"/>
                           </a:xfrm>
                           <a:prstGeom prst="rect">
                             <a:avLst/>
@@ -458,7 +418,15 @@
                         <wps:txbx>
                           <w:txbxContent>
                             <w:p>
-                              <w:r>
+                              <w:pPr>
+                                <w:rPr>
+                                  <w:rFonts w:ascii="Times New Roman" w:hAnsi="Times New Roman" w:cs="Times New Roman"/>
+                                </w:rPr>
+                              </w:pPr>
+                              <w:r>
+                                <w:rPr>
+                                  <w:rFonts w:ascii="Times New Roman" w:hAnsi="Times New Roman" w:cs="Times New Roman"/>
+                                </w:rPr>
                                 <w:t>Geometry Database</w:t>
                               </w:r>
                             </w:p>
@@ -476,8 +444,8 @@
                         <wps:cNvSpPr txBox="1"/>
                         <wps:spPr>
                           <a:xfrm>
-                            <a:off x="2397466" y="1984425"/>
-                            <a:ext cx="1411605" cy="441100"/>
+                            <a:off x="1014572" y="1958220"/>
+                            <a:ext cx="1465580" cy="441325"/>
                           </a:xfrm>
                           <a:prstGeom prst="rect">
                             <a:avLst/>
@@ -517,61 +485,13 @@
                                 </w:rPr>
                                 <w:t>Surface Triangulation</w:t>
                               </w:r>
-                            </w:p>
-                          </w:txbxContent>
-                        </wps:txbx>
-                        <wps:bodyPr rot="0" spcFirstLastPara="0" vert="horz" wrap="none" lIns="91440" tIns="45720" rIns="91440" bIns="45720" numCol="1" spcCol="0" rtlCol="0" fromWordArt="0" anchor="t" anchorCtr="0" forceAA="0" compatLnSpc="1">
-                          <a:prstTxWarp prst="textNoShape">
-                            <a:avLst/>
-                          </a:prstTxWarp>
-                          <a:noAutofit/>
-                        </wps:bodyPr>
-                      </wps:wsp>
-                      <wps:wsp>
-                        <wps:cNvPr id="57" name="Text Box 6"/>
-                        <wps:cNvSpPr txBox="1"/>
-                        <wps:spPr>
-                          <a:xfrm>
-                            <a:off x="683834" y="2198860"/>
-                            <a:ext cx="1617345" cy="914400"/>
-                          </a:xfrm>
-                          <a:prstGeom prst="rect">
-                            <a:avLst/>
-                          </a:prstGeom>
-                          <a:noFill/>
-                          <a:ln w="6350">
-                            <a:noFill/>
-                          </a:ln>
-                          <a:effectLst/>
-                        </wps:spPr>
-                        <wps:style>
-                          <a:lnRef idx="0">
-                            <a:schemeClr val="accent1"/>
-                          </a:lnRef>
-                          <a:fillRef idx="0">
-                            <a:schemeClr val="accent1"/>
-                          </a:fillRef>
-                          <a:effectRef idx="0">
-                            <a:schemeClr val="accent1"/>
-                          </a:effectRef>
-                          <a:fontRef idx="minor">
-                            <a:schemeClr val="dk1"/>
-                          </a:fontRef>
-                        </wps:style>
-                        <wps:txbx>
-                          <w:txbxContent>
-                            <w:p>
-                              <w:pPr>
-                                <w:pStyle w:val="NormalWeb"/>
-                                <w:spacing w:before="0" w:beforeAutospacing="0" w:after="160" w:afterAutospacing="0" w:line="256" w:lineRule="auto"/>
-                              </w:pPr>
-                              <w:r>
-                                <w:rPr>
-                                  <w:rFonts w:eastAsia="Calibri"/>
-                                  <w:sz w:val="22"/>
-                                  <w:szCs w:val="22"/>
-                                </w:rPr>
-                                <w:t>Engine Outlet Conditions</w:t>
+                              <w:r>
+                                <w:rPr>
+                                  <w:rFonts w:eastAsia="Calibri"/>
+                                  <w:sz w:val="22"/>
+                                  <w:szCs w:val="22"/>
+                                </w:rPr>
+                                <w:t>s</w:t>
                               </w:r>
                             </w:p>
                           </w:txbxContent>
@@ -625,6 +545,11 @@
                                 <w:pStyle w:val="NormalWeb"/>
                                 <w:spacing w:before="0" w:beforeAutospacing="0" w:after="160" w:afterAutospacing="0" w:line="252" w:lineRule="auto"/>
                                 <w:jc w:val="center"/>
+                                <w:rPr>
+                                  <w:rFonts w:eastAsia="Calibri"/>
+                                  <w:sz w:val="22"/>
+                                  <w:szCs w:val="22"/>
+                                </w:rPr>
                               </w:pPr>
                               <w:r>
                                 <w:rPr>
@@ -632,212 +557,31 @@
                                   <w:sz w:val="22"/>
                                   <w:szCs w:val="22"/>
                                 </w:rPr>
-                                <w:t>Clic</w:t>
-                              </w:r>
-                            </w:p>
-                            <w:p>
-                              <w:pPr>
-                                <w:pStyle w:val="NormalWeb"/>
-                                <w:spacing w:before="0" w:beforeAutospacing="0" w:after="160" w:afterAutospacing="0" w:line="252" w:lineRule="auto"/>
-                                <w:jc w:val="center"/>
-                              </w:pPr>
-                              <w:r>
-                                <w:rPr>
-                                  <w:rFonts w:eastAsia="Times New Roman"/>
-                                </w:rPr>
-                                <w:t> </w:t>
-                              </w:r>
-                            </w:p>
-                          </w:txbxContent>
-                        </wps:txbx>
-                        <wps:bodyPr rot="0" vert="horz" wrap="square" lIns="91440" tIns="45720" rIns="91440" bIns="45720" anchor="b" anchorCtr="0">
-                          <a:noAutofit/>
-                        </wps:bodyPr>
-                      </wps:wsp>
-                      <wps:wsp>
-                        <wps:cNvPr id="60" name="Text Box 2"/>
-                        <wps:cNvSpPr txBox="1">
-                          <a:spLocks noChangeArrowheads="1"/>
-                        </wps:cNvSpPr>
-                        <wps:spPr bwMode="auto">
-                          <a:xfrm>
-                            <a:off x="1873004" y="4513875"/>
-                            <a:ext cx="1090295" cy="478155"/>
-                          </a:xfrm>
-                          <a:prstGeom prst="rect">
-                            <a:avLst/>
-                          </a:prstGeom>
-                          <a:ln>
-                            <a:solidFill>
-                              <a:schemeClr val="tx1"/>
-                            </a:solidFill>
-                            <a:headEnd/>
-                            <a:tailEnd/>
-                          </a:ln>
-                        </wps:spPr>
-                        <wps:style>
-                          <a:lnRef idx="1">
-                            <a:schemeClr val="accent3"/>
-                          </a:lnRef>
-                          <a:fillRef idx="2">
-                            <a:schemeClr val="accent3"/>
-                          </a:fillRef>
-                          <a:effectRef idx="1">
-                            <a:schemeClr val="accent3"/>
-                          </a:effectRef>
-                          <a:fontRef idx="minor">
-                            <a:schemeClr val="dk1"/>
-                          </a:fontRef>
-                        </wps:style>
-                        <wps:txbx>
-                          <w:txbxContent>
-                            <w:p>
-                              <w:pPr>
-                                <w:pStyle w:val="NormalWeb"/>
-                                <w:spacing w:line="252" w:lineRule="auto"/>
-                                <w:jc w:val="center"/>
-                                <w:rPr>
-                                  <w:rFonts w:eastAsia="Calibri"/>
-                                  <w:sz w:val="22"/>
-                                  <w:szCs w:val="22"/>
-                                </w:rPr>
-                              </w:pPr>
-                              <w:r>
-                                <w:rPr>
-                                  <w:rFonts w:eastAsia="Calibri"/>
-                                  <w:sz w:val="22"/>
-                                  <w:szCs w:val="22"/>
-                                </w:rPr>
                                 <w:t>Trim Analysis</w:t>
                               </w:r>
-                            </w:p>
-                            <w:p>
-                              <w:pPr>
-                                <w:pStyle w:val="NormalWeb"/>
-                                <w:spacing w:line="252" w:lineRule="auto"/>
-                                <w:jc w:val="center"/>
-                                <w:rPr>
-                                  <w:rFonts w:eastAsia="Calibri"/>
-                                  <w:sz w:val="22"/>
-                                  <w:szCs w:val="22"/>
-                                </w:rPr>
-                              </w:pPr>
-                              <w:r>
-                                <w:rPr>
-                                  <w:rFonts w:eastAsia="Calibri"/>
-                                  <w:sz w:val="22"/>
-                                  <w:szCs w:val="22"/>
-                                </w:rPr>
-                                <w:tab/>
-                              </w:r>
-                              <w:r>
-                                <w:rPr>
-                                  <w:rFonts w:eastAsia="Calibri"/>
-                                  <w:sz w:val="22"/>
-                                  <w:szCs w:val="22"/>
-                                </w:rPr>
-                                <w:tab/>
-                              </w:r>
-                              <w:r>
-                                <w:rPr>
-                                  <w:rFonts w:eastAsia="Calibri"/>
-                                  <w:sz w:val="22"/>
-                                  <w:szCs w:val="22"/>
-                                </w:rPr>
-                                <w:tab/>
-                                <w:t>\caption{Surface triangulation of the Baseline SPARTAN.}</w:t>
-                              </w:r>
-                            </w:p>
-                            <w:p>
-                              <w:pPr>
-                                <w:pStyle w:val="NormalWeb"/>
-                                <w:spacing w:line="252" w:lineRule="auto"/>
-                                <w:jc w:val="center"/>
-                                <w:rPr>
-                                  <w:rFonts w:eastAsia="Calibri"/>
-                                  <w:sz w:val="22"/>
-                                  <w:szCs w:val="22"/>
-                                </w:rPr>
-                              </w:pPr>
-                              <w:r>
-                                <w:rPr>
-                                  <w:rFonts w:eastAsia="Calibri"/>
-                                  <w:sz w:val="22"/>
-                                  <w:szCs w:val="22"/>
-                                </w:rPr>
-                                <w:tab/>
-                              </w:r>
-                              <w:r>
-                                <w:rPr>
-                                  <w:rFonts w:eastAsia="Calibri"/>
-                                  <w:sz w:val="22"/>
-                                  <w:szCs w:val="22"/>
-                                </w:rPr>
-                                <w:tab/>
-                              </w:r>
-                              <w:r>
-                                <w:rPr>
-                                  <w:rFonts w:eastAsia="Calibri"/>
-                                  <w:sz w:val="22"/>
-                                  <w:szCs w:val="22"/>
-                                </w:rPr>
-                                <w:tab/>
-                                <w:t>\label{</w:t>
-                              </w:r>
-                              <w:proofErr w:type="spellStart"/>
-                              <w:r>
-                                <w:rPr>
-                                  <w:rFonts w:eastAsia="Calibri"/>
-                                  <w:sz w:val="22"/>
-                                  <w:szCs w:val="22"/>
-                                </w:rPr>
-                                <w:t>fig:Pointwise</w:t>
-                              </w:r>
-                              <w:proofErr w:type="spellEnd"/>
-                              <w:r>
-                                <w:rPr>
-                                  <w:rFonts w:eastAsia="Calibri"/>
-                                  <w:sz w:val="22"/>
-                                  <w:szCs w:val="22"/>
-                                </w:rPr>
-                                <w:t>}</w:t>
-                              </w:r>
-                            </w:p>
-                            <w:p>
-                              <w:pPr>
-                                <w:pStyle w:val="NormalWeb"/>
-                                <w:spacing w:before="0" w:beforeAutospacing="0" w:after="160" w:afterAutospacing="0" w:line="252" w:lineRule="auto"/>
-                                <w:jc w:val="center"/>
-                              </w:pPr>
-                              <w:r>
-                                <w:rPr>
-                                  <w:rFonts w:eastAsia="Calibri"/>
-                                  <w:sz w:val="22"/>
-                                  <w:szCs w:val="22"/>
-                                </w:rPr>
-                                <w:tab/>
-                              </w:r>
-                              <w:r>
-                                <w:rPr>
-                                  <w:rFonts w:eastAsia="Calibri"/>
-                                  <w:sz w:val="22"/>
-                                  <w:szCs w:val="22"/>
-                                </w:rPr>
-                                <w:tab/>
-                                <w:t>\end{figure}</w:t>
-                              </w:r>
-                            </w:p>
-                            <w:p>
-                              <w:pPr>
-                                <w:pStyle w:val="NormalWeb"/>
-                                <w:spacing w:before="0" w:beforeAutospacing="0" w:after="160" w:afterAutospacing="0" w:line="252" w:lineRule="auto"/>
-                                <w:jc w:val="center"/>
-                              </w:pPr>
-                              <w:r>
-                                <w:rPr>
-                                  <w:rFonts w:eastAsia="Times New Roman"/>
-                                </w:rPr>
-                                <w:t> </w:t>
+                              <w:r>
+                                <w:rPr>
+                                  <w:rFonts w:eastAsia="Calibri"/>
+                                  <w:sz w:val="22"/>
+                                  <w:szCs w:val="22"/>
+                                </w:rPr>
+                                <w:t xml:space="preserve"> (Figure 3.</w:t>
+                              </w:r>
+                              <w:r>
+                                <w:rPr>
+                                  <w:rFonts w:eastAsia="Calibri"/>
+                                  <w:sz w:val="22"/>
+                                  <w:szCs w:val="22"/>
+                                </w:rPr>
+                                <w:t>9</w:t>
+                              </w:r>
+                              <w:r>
+                                <w:rPr>
+                                  <w:rFonts w:eastAsia="Calibri"/>
+                                  <w:sz w:val="22"/>
+                                  <w:szCs w:val="22"/>
+                                </w:rPr>
+                                <w:t>)</w:t>
                               </w:r>
                             </w:p>
                           </w:txbxContent>
@@ -853,40 +597,6 @@
                           <a:xfrm>
                             <a:off x="2428684" y="2907225"/>
                             <a:ext cx="0" cy="573800"/>
-                          </a:xfrm>
-                          <a:prstGeom prst="straightConnector1">
-                            <a:avLst/>
-                          </a:prstGeom>
-                          <a:ln>
-                            <a:tailEnd type="triangle"/>
-                          </a:ln>
-                        </wps:spPr>
-                        <wps:style>
-                          <a:lnRef idx="1">
-                            <a:schemeClr val="dk1"/>
-                          </a:lnRef>
-                          <a:fillRef idx="0">
-                            <a:schemeClr val="dk1"/>
-                          </a:fillRef>
-                          <a:effectRef idx="0">
-                            <a:schemeClr val="dk1"/>
-                          </a:effectRef>
-                          <a:fontRef idx="minor">
-                            <a:schemeClr val="tx1"/>
-                          </a:fontRef>
-                        </wps:style>
-                        <wps:bodyPr/>
-                      </wps:wsp>
-                      <wps:wsp>
-                        <wps:cNvPr id="11" name="Straight Arrow Connector 11"/>
-                        <wps:cNvCnPr>
-                          <a:stCxn id="59" idx="2"/>
-                          <a:endCxn id="60" idx="0"/>
-                        </wps:cNvCnPr>
-                        <wps:spPr>
-                          <a:xfrm>
-                            <a:off x="2418152" y="3963330"/>
-                            <a:ext cx="0" cy="550545"/>
                           </a:xfrm>
                           <a:prstGeom prst="straightConnector1">
                             <a:avLst/>
@@ -968,68 +678,12 @@
                         </wps:bodyPr>
                       </wps:wsp>
                       <wps:wsp>
-                        <wps:cNvPr id="64" name="Text Box 6"/>
-                        <wps:cNvSpPr txBox="1"/>
-                        <wps:spPr>
-                          <a:xfrm>
-                            <a:off x="2410166" y="3044485"/>
-                            <a:ext cx="1524000" cy="440690"/>
-                          </a:xfrm>
-                          <a:prstGeom prst="rect">
-                            <a:avLst/>
-                          </a:prstGeom>
-                          <a:noFill/>
-                          <a:ln w="6350">
-                            <a:noFill/>
-                          </a:ln>
-                          <a:effectLst/>
-                        </wps:spPr>
-                        <wps:style>
-                          <a:lnRef idx="0">
-                            <a:schemeClr val="accent1"/>
-                          </a:lnRef>
-                          <a:fillRef idx="0">
-                            <a:schemeClr val="accent1"/>
-                          </a:fillRef>
-                          <a:effectRef idx="0">
-                            <a:schemeClr val="accent1"/>
-                          </a:effectRef>
-                          <a:fontRef idx="minor">
-                            <a:schemeClr val="dk1"/>
-                          </a:fontRef>
-                        </wps:style>
-                        <wps:txbx>
-                          <w:txbxContent>
-                            <w:p>
-                              <w:pPr>
-                                <w:pStyle w:val="NormalWeb"/>
-                                <w:spacing w:before="0" w:beforeAutospacing="0" w:after="160" w:afterAutospacing="0" w:line="254" w:lineRule="auto"/>
-                              </w:pPr>
-                              <w:r>
-                                <w:rPr>
-                                  <w:rFonts w:eastAsia="Calibri"/>
-                                  <w:sz w:val="22"/>
-                                  <w:szCs w:val="22"/>
-                                </w:rPr>
-                                <w:t>Surface Cp Distribution</w:t>
-                              </w:r>
-                            </w:p>
-                          </w:txbxContent>
-                        </wps:txbx>
-                        <wps:bodyPr rot="0" spcFirstLastPara="0" vert="horz" wrap="none" lIns="91440" tIns="45720" rIns="91440" bIns="45720" numCol="1" spcCol="0" rtlCol="0" fromWordArt="0" anchor="t" anchorCtr="0" forceAA="0" compatLnSpc="1">
-                          <a:prstTxWarp prst="textNoShape">
-                            <a:avLst/>
-                          </a:prstTxWarp>
-                          <a:noAutofit/>
-                        </wps:bodyPr>
-                      </wps:wsp>
-                      <wps:wsp>
                         <wps:cNvPr id="65" name="Text Box 6"/>
                         <wps:cNvSpPr txBox="1"/>
                         <wps:spPr>
                           <a:xfrm>
-                            <a:off x="2410166" y="4081735"/>
-                            <a:ext cx="1667510" cy="440690"/>
+                            <a:off x="2464614" y="4081735"/>
+                            <a:ext cx="2152650" cy="440690"/>
                           </a:xfrm>
                           <a:prstGeom prst="rect">
                             <a:avLst/>
@@ -1067,7 +721,31 @@
                                   <w:sz w:val="22"/>
                                   <w:szCs w:val="22"/>
                                 </w:rPr>
-                                <w:t>Aerodynamic Coefficients</w:t>
+                                <w:t xml:space="preserve">Inviscid </w:t>
+                              </w:r>
+                              <w:r>
+                                <w:rPr>
+                                  <w:rFonts w:eastAsia="Calibri"/>
+                                  <w:sz w:val="22"/>
+                                  <w:szCs w:val="22"/>
+                                </w:rPr>
+                                <w:t>Aerodynamic</w:t>
+                              </w:r>
+                              <w:r>
+                                <w:rPr>
+                                  <w:rFonts w:eastAsia="Calibri"/>
+                                  <w:sz w:val="22"/>
+                                  <w:szCs w:val="22"/>
+                                </w:rPr>
+                                <w:t xml:space="preserve"> </w:t>
+                              </w:r>
+                              <w:r>
+                                <w:rPr>
+                                  <w:rFonts w:eastAsia="Calibri"/>
+                                  <w:sz w:val="22"/>
+                                  <w:szCs w:val="22"/>
+                                </w:rPr>
+                                <w:t>Coefficients</w:t>
                               </w:r>
                             </w:p>
                           </w:txbxContent>
@@ -1092,7 +770,7 @@
                           </a:xfrm>
                           <a:prstGeom prst="bentConnector3">
                             <a:avLst>
-                              <a:gd name="adj1" fmla="val -13896172"/>
+                              <a:gd name="adj1" fmla="val -20047461"/>
                             </a:avLst>
                           </a:prstGeom>
                           <a:ln>
@@ -1122,8 +800,8 @@
                         </wps:cNvSpPr>
                         <wps:spPr bwMode="auto">
                           <a:xfrm>
-                            <a:off x="1874540" y="5485425"/>
-                            <a:ext cx="1090295" cy="478155"/>
+                            <a:off x="1884007" y="4477385"/>
+                            <a:ext cx="1078992" cy="478155"/>
                           </a:xfrm>
                           <a:prstGeom prst="rect">
                             <a:avLst/>
@@ -1181,25 +859,7 @@
                                   <w:szCs w:val="22"/>
                                 </w:rPr>
                                 <w:tab/>
-                                <w:t>\begin{figure}[</w:t>
-                              </w:r>
-                              <w:proofErr w:type="spellStart"/>
-                              <w:r>
-                                <w:rPr>
-                                  <w:rFonts w:eastAsia="Calibri"/>
-                                  <w:sz w:val="22"/>
-                                  <w:szCs w:val="22"/>
-                                </w:rPr>
-                                <w:t>ht</w:t>
-                              </w:r>
-                              <w:proofErr w:type="spellEnd"/>
-                              <w:r>
-                                <w:rPr>
-                                  <w:rFonts w:eastAsia="Calibri"/>
-                                  <w:sz w:val="22"/>
-                                  <w:szCs w:val="22"/>
-                                </w:rPr>
-                                <w:t>]</w:t>
+                                <w:t>\begin{figure}[ht]</w:t>
                               </w:r>
                             </w:p>
                             <w:p>
@@ -1402,15 +1062,14 @@
                         </wps:bodyPr>
                       </wps:wsp>
                       <wps:wsp>
-                        <wps:cNvPr id="3" name="Straight Arrow Connector 3"/>
+                        <wps:cNvPr id="12" name="Straight Arrow Connector 12"/>
                         <wps:cNvCnPr>
-                          <a:stCxn id="60" idx="2"/>
                           <a:endCxn id="29" idx="0"/>
                         </wps:cNvCnPr>
                         <wps:spPr>
                           <a:xfrm>
-                            <a:off x="2418152" y="4992030"/>
-                            <a:ext cx="1536" cy="493395"/>
+                            <a:off x="2422780" y="3963330"/>
+                            <a:ext cx="723" cy="514055"/>
                           </a:xfrm>
                           <a:prstGeom prst="straightConnector1">
                             <a:avLst/>
@@ -1435,6 +1094,522 @@
                         </wps:style>
                         <wps:bodyPr/>
                       </wps:wsp>
+                      <wps:wsp>
+                        <wps:cNvPr id="35" name="Text Box 6"/>
+                        <wps:cNvSpPr txBox="1"/>
+                        <wps:spPr>
+                          <a:xfrm>
+                            <a:off x="3299954" y="3103245"/>
+                            <a:ext cx="1062355" cy="444500"/>
+                          </a:xfrm>
+                          <a:prstGeom prst="rect">
+                            <a:avLst/>
+                          </a:prstGeom>
+                          <a:noFill/>
+                          <a:ln w="6350">
+                            <a:noFill/>
+                          </a:ln>
+                          <a:effectLst/>
+                        </wps:spPr>
+                        <wps:style>
+                          <a:lnRef idx="0">
+                            <a:schemeClr val="accent1"/>
+                          </a:lnRef>
+                          <a:fillRef idx="0">
+                            <a:schemeClr val="accent1"/>
+                          </a:fillRef>
+                          <a:effectRef idx="0">
+                            <a:schemeClr val="accent1"/>
+                          </a:effectRef>
+                          <a:fontRef idx="minor">
+                            <a:schemeClr val="dk1"/>
+                          </a:fontRef>
+                        </wps:style>
+                        <wps:txbx>
+                          <w:txbxContent>
+                            <w:p>
+                              <w:pPr>
+                                <w:pStyle w:val="NormalWeb"/>
+                                <w:spacing w:before="0" w:beforeAutospacing="0" w:after="160" w:afterAutospacing="0" w:line="254" w:lineRule="auto"/>
+                              </w:pPr>
+                              <w:r>
+                                <w:rPr>
+                                  <w:rFonts w:eastAsia="Calibri"/>
+                                  <w:sz w:val="22"/>
+                                  <w:szCs w:val="22"/>
+                                </w:rPr>
+                                <w:t>Thrust Moment</w:t>
+                              </w:r>
+                            </w:p>
+                          </w:txbxContent>
+                        </wps:txbx>
+                        <wps:bodyPr rot="0" spcFirstLastPara="0" vert="horz" wrap="none" lIns="91440" tIns="45720" rIns="91440" bIns="45720" numCol="1" spcCol="0" rtlCol="0" fromWordArt="0" anchor="t" anchorCtr="0" forceAA="0" compatLnSpc="1">
+                          <a:prstTxWarp prst="textNoShape">
+                            <a:avLst/>
+                          </a:prstTxWarp>
+                          <a:noAutofit/>
+                        </wps:bodyPr>
+                      </wps:wsp>
+                      <wps:wsp>
+                        <wps:cNvPr id="38" name="Text Box 2"/>
+                        <wps:cNvSpPr txBox="1">
+                          <a:spLocks noChangeArrowheads="1"/>
+                        </wps:cNvSpPr>
+                        <wps:spPr bwMode="auto">
+                          <a:xfrm>
+                            <a:off x="887501" y="2919708"/>
+                            <a:ext cx="1622924" cy="804545"/>
+                          </a:xfrm>
+                          <a:prstGeom prst="rect">
+                            <a:avLst/>
+                          </a:prstGeom>
+                          <a:noFill/>
+                          <a:ln>
+                            <a:noFill/>
+                            <a:headEnd/>
+                            <a:tailEnd/>
+                          </a:ln>
+                        </wps:spPr>
+                        <wps:style>
+                          <a:lnRef idx="1">
+                            <a:schemeClr val="accent3"/>
+                          </a:lnRef>
+                          <a:fillRef idx="2">
+                            <a:schemeClr val="accent3"/>
+                          </a:fillRef>
+                          <a:effectRef idx="1">
+                            <a:schemeClr val="accent3"/>
+                          </a:effectRef>
+                          <a:fontRef idx="minor">
+                            <a:schemeClr val="dk1"/>
+                          </a:fontRef>
+                        </wps:style>
+                        <wps:txbx>
+                          <w:txbxContent>
+                            <w:p>
+                              <w:pPr>
+                                <w:pStyle w:val="NormalWeb"/>
+                                <w:spacing w:before="0" w:beforeAutospacing="0" w:after="160" w:afterAutospacing="0" w:line="252" w:lineRule="auto"/>
+                                <w:jc w:val="center"/>
+                              </w:pPr>
+                              <w:r>
+                                <w:rPr>
+                                  <w:rFonts w:eastAsia="Calibri"/>
+                                  <w:sz w:val="22"/>
+                                  <w:szCs w:val="22"/>
+                                </w:rPr>
+                                <w:t>Untrimmed, Propulsive, and Flap Aerodynamics</w:t>
+                              </w:r>
+                            </w:p>
+                            <w:p>
+                              <w:pPr>
+                                <w:pStyle w:val="NormalWeb"/>
+                                <w:spacing w:before="0" w:beforeAutospacing="0" w:after="160" w:afterAutospacing="0" w:line="252" w:lineRule="auto"/>
+                                <w:jc w:val="center"/>
+                              </w:pPr>
+                              <w:r>
+                                <w:rPr>
+                                  <w:rFonts w:eastAsia="Calibri"/>
+                                  <w:sz w:val="22"/>
+                                  <w:szCs w:val="22"/>
+                                </w:rPr>
+                                <w:t> </w:t>
+                              </w:r>
+                            </w:p>
+                          </w:txbxContent>
+                        </wps:txbx>
+                        <wps:bodyPr rot="0" vert="horz" wrap="square" lIns="91440" tIns="45720" rIns="91440" bIns="45720" anchor="b" anchorCtr="0">
+                          <a:noAutofit/>
+                        </wps:bodyPr>
+                      </wps:wsp>
+                      <wps:wsp>
+                        <wps:cNvPr id="31" name="Text Box 2"/>
+                        <wps:cNvSpPr txBox="1">
+                          <a:spLocks noChangeArrowheads="1"/>
+                        </wps:cNvSpPr>
+                        <wps:spPr bwMode="auto">
+                          <a:xfrm>
+                            <a:off x="0" y="4477385"/>
+                            <a:ext cx="1078865" cy="478155"/>
+                          </a:xfrm>
+                          <a:prstGeom prst="rect">
+                            <a:avLst/>
+                          </a:prstGeom>
+                          <a:ln>
+                            <a:solidFill>
+                              <a:schemeClr val="tx1"/>
+                            </a:solidFill>
+                            <a:headEnd/>
+                            <a:tailEnd/>
+                          </a:ln>
+                        </wps:spPr>
+                        <wps:style>
+                          <a:lnRef idx="1">
+                            <a:schemeClr val="accent3"/>
+                          </a:lnRef>
+                          <a:fillRef idx="2">
+                            <a:schemeClr val="accent3"/>
+                          </a:fillRef>
+                          <a:effectRef idx="1">
+                            <a:schemeClr val="accent3"/>
+                          </a:effectRef>
+                          <a:fontRef idx="minor">
+                            <a:schemeClr val="dk1"/>
+                          </a:fontRef>
+                        </wps:style>
+                        <wps:txbx>
+                          <w:txbxContent>
+                            <w:p>
+                              <w:pPr>
+                                <w:pStyle w:val="NormalWeb"/>
+                                <w:spacing w:before="0" w:beforeAutospacing="0" w:after="160" w:afterAutospacing="0" w:line="252" w:lineRule="auto"/>
+                                <w:jc w:val="center"/>
+                              </w:pPr>
+                              <w:r>
+                                <w:t xml:space="preserve">Viscous Correction </w:t>
+                              </w:r>
+                            </w:p>
+                          </w:txbxContent>
+                        </wps:txbx>
+                        <wps:bodyPr rot="0" vert="horz" wrap="square" lIns="91440" tIns="45720" rIns="91440" bIns="45720" anchor="b" anchorCtr="0">
+                          <a:noAutofit/>
+                        </wps:bodyPr>
+                      </wps:wsp>
+                      <wps:wsp>
+                        <wps:cNvPr id="7" name="Straight Arrow Connector 7"/>
+                        <wps:cNvCnPr>
+                          <a:stCxn id="31" idx="3"/>
+                          <a:endCxn id="29" idx="1"/>
+                        </wps:cNvCnPr>
+                        <wps:spPr>
+                          <a:xfrm>
+                            <a:off x="1078865" y="4716463"/>
+                            <a:ext cx="805142" cy="0"/>
+                          </a:xfrm>
+                          <a:prstGeom prst="straightConnector1">
+                            <a:avLst/>
+                          </a:prstGeom>
+                          <a:ln>
+                            <a:tailEnd type="triangle"/>
+                          </a:ln>
+                        </wps:spPr>
+                        <wps:style>
+                          <a:lnRef idx="1">
+                            <a:schemeClr val="dk1"/>
+                          </a:lnRef>
+                          <a:fillRef idx="0">
+                            <a:schemeClr val="dk1"/>
+                          </a:fillRef>
+                          <a:effectRef idx="0">
+                            <a:schemeClr val="dk1"/>
+                          </a:effectRef>
+                          <a:fontRef idx="minor">
+                            <a:schemeClr val="tx1"/>
+                          </a:fontRef>
+                        </wps:style>
+                        <wps:bodyPr/>
+                      </wps:wsp>
+                      <wps:wsp>
+                        <wps:cNvPr id="36" name="Text Box 2"/>
+                        <wps:cNvSpPr txBox="1">
+                          <a:spLocks noChangeArrowheads="1"/>
+                        </wps:cNvSpPr>
+                        <wps:spPr bwMode="auto">
+                          <a:xfrm>
+                            <a:off x="941994" y="4047150"/>
+                            <a:ext cx="1078230" cy="801629"/>
+                          </a:xfrm>
+                          <a:prstGeom prst="rect">
+                            <a:avLst/>
+                          </a:prstGeom>
+                          <a:noFill/>
+                          <a:ln>
+                            <a:noFill/>
+                            <a:headEnd/>
+                            <a:tailEnd/>
+                          </a:ln>
+                        </wps:spPr>
+                        <wps:style>
+                          <a:lnRef idx="1">
+                            <a:schemeClr val="accent3"/>
+                          </a:lnRef>
+                          <a:fillRef idx="2">
+                            <a:schemeClr val="accent3"/>
+                          </a:fillRef>
+                          <a:effectRef idx="1">
+                            <a:schemeClr val="accent3"/>
+                          </a:effectRef>
+                          <a:fontRef idx="minor">
+                            <a:schemeClr val="dk1"/>
+                          </a:fontRef>
+                        </wps:style>
+                        <wps:txbx>
+                          <w:txbxContent>
+                            <w:p>
+                              <w:pPr>
+                                <w:pStyle w:val="NormalWeb"/>
+                                <w:spacing w:before="0" w:beforeAutospacing="0" w:after="160" w:afterAutospacing="0" w:line="252" w:lineRule="auto"/>
+                                <w:jc w:val="center"/>
+                              </w:pPr>
+                              <w:r>
+                                <w:rPr>
+                                  <w:rFonts w:eastAsia="ＭＳ 明朝"/>
+                                </w:rPr>
+                                <w:t xml:space="preserve">Viscous Aerodynamic Coefficients </w:t>
+                              </w:r>
+                            </w:p>
+                          </w:txbxContent>
+                        </wps:txbx>
+                        <wps:bodyPr rot="0" vert="horz" wrap="square" lIns="91440" tIns="45720" rIns="91440" bIns="45720" anchor="b" anchorCtr="0">
+                          <a:noAutofit/>
+                        </wps:bodyPr>
+                      </wps:wsp>
+                      <wps:wsp>
+                        <wps:cNvPr id="3" name="Straight Arrow Connector 3"/>
+                        <wps:cNvCnPr>
+                          <a:stCxn id="52" idx="1"/>
+                          <a:endCxn id="18" idx="3"/>
+                        </wps:cNvCnPr>
+                        <wps:spPr>
+                          <a:xfrm flipH="1">
+                            <a:off x="2973210" y="2666190"/>
+                            <a:ext cx="819645" cy="185"/>
+                          </a:xfrm>
+                          <a:prstGeom prst="straightConnector1">
+                            <a:avLst/>
+                          </a:prstGeom>
+                          <a:ln>
+                            <a:tailEnd type="triangle"/>
+                          </a:ln>
+                        </wps:spPr>
+                        <wps:style>
+                          <a:lnRef idx="1">
+                            <a:schemeClr val="dk1"/>
+                          </a:lnRef>
+                          <a:fillRef idx="0">
+                            <a:schemeClr val="dk1"/>
+                          </a:fillRef>
+                          <a:effectRef idx="0">
+                            <a:schemeClr val="dk1"/>
+                          </a:effectRef>
+                          <a:fontRef idx="minor">
+                            <a:schemeClr val="tx1"/>
+                          </a:fontRef>
+                        </wps:style>
+                        <wps:bodyPr/>
+                      </wps:wsp>
+                      <wps:wsp>
+                        <wps:cNvPr id="39" name="Text Box 2"/>
+                        <wps:cNvSpPr txBox="1">
+                          <a:spLocks noChangeArrowheads="1"/>
+                        </wps:cNvSpPr>
+                        <wps:spPr bwMode="auto">
+                          <a:xfrm>
+                            <a:off x="2873381" y="2183765"/>
+                            <a:ext cx="1088390" cy="481330"/>
+                          </a:xfrm>
+                          <a:prstGeom prst="rect">
+                            <a:avLst/>
+                          </a:prstGeom>
+                          <a:noFill/>
+                          <a:ln>
+                            <a:noFill/>
+                            <a:headEnd/>
+                            <a:tailEnd/>
+                          </a:ln>
+                        </wps:spPr>
+                        <wps:style>
+                          <a:lnRef idx="1">
+                            <a:schemeClr val="accent3"/>
+                          </a:lnRef>
+                          <a:fillRef idx="2">
+                            <a:schemeClr val="accent3"/>
+                          </a:fillRef>
+                          <a:effectRef idx="1">
+                            <a:schemeClr val="accent3"/>
+                          </a:effectRef>
+                          <a:fontRef idx="minor">
+                            <a:schemeClr val="dk1"/>
+                          </a:fontRef>
+                        </wps:style>
+                        <wps:txbx>
+                          <w:txbxContent>
+                            <w:p>
+                              <w:pPr>
+                                <w:pStyle w:val="NormalWeb"/>
+                                <w:spacing w:before="0" w:beforeAutospacing="0" w:after="160" w:afterAutospacing="0" w:line="252" w:lineRule="auto"/>
+                                <w:jc w:val="center"/>
+                              </w:pPr>
+                              <w:r>
+                                <w:rPr>
+                                  <w:rFonts w:eastAsia="Calibri"/>
+                                  <w:sz w:val="22"/>
+                                  <w:szCs w:val="22"/>
+                                </w:rPr>
+                                <w:t>Engine Outlet Conditions</w:t>
+                              </w:r>
+                            </w:p>
+                            <w:p>
+                              <w:pPr>
+                                <w:pStyle w:val="NormalWeb"/>
+                                <w:spacing w:before="0" w:beforeAutospacing="0" w:after="160" w:afterAutospacing="0" w:line="252" w:lineRule="auto"/>
+                                <w:jc w:val="center"/>
+                              </w:pPr>
+                              <w:r>
+                                <w:rPr>
+                                  <w:rFonts w:eastAsia="Calibri"/>
+                                  <w:sz w:val="22"/>
+                                  <w:szCs w:val="22"/>
+                                </w:rPr>
+                                <w:t> </w:t>
+                              </w:r>
+                            </w:p>
+                          </w:txbxContent>
+                        </wps:txbx>
+                        <wps:bodyPr rot="0" vert="horz" wrap="square" lIns="91440" tIns="45720" rIns="91440" bIns="45720" anchor="b" anchorCtr="0">
+                          <a:noAutofit/>
+                        </wps:bodyPr>
+                      </wps:wsp>
+                      <wps:wsp>
+                        <wps:cNvPr id="11" name="Elbow Connector 11"/>
+                        <wps:cNvCnPr>
+                          <a:stCxn id="52" idx="2"/>
+                          <a:endCxn id="59" idx="3"/>
+                        </wps:cNvCnPr>
+                        <wps:spPr>
+                          <a:xfrm rot="5400000">
+                            <a:off x="3241580" y="2628482"/>
+                            <a:ext cx="817398" cy="1374144"/>
+                          </a:xfrm>
+                          <a:prstGeom prst="bentConnector2">
+                            <a:avLst/>
+                          </a:prstGeom>
+                          <a:ln>
+                            <a:tailEnd type="triangle"/>
+                          </a:ln>
+                        </wps:spPr>
+                        <wps:style>
+                          <a:lnRef idx="1">
+                            <a:schemeClr val="dk1"/>
+                          </a:lnRef>
+                          <a:fillRef idx="0">
+                            <a:schemeClr val="dk1"/>
+                          </a:fillRef>
+                          <a:effectRef idx="0">
+                            <a:schemeClr val="dk1"/>
+                          </a:effectRef>
+                          <a:fontRef idx="minor">
+                            <a:schemeClr val="tx1"/>
+                          </a:fontRef>
+                        </wps:style>
+                        <wps:bodyPr/>
+                      </wps:wsp>
+                      <wps:wsp>
+                        <wps:cNvPr id="14" name="Elbow Connector 14"/>
+                        <wps:cNvCnPr>
+                          <a:stCxn id="18" idx="1"/>
+                          <a:endCxn id="31" idx="0"/>
+                        </wps:cNvCnPr>
+                        <wps:spPr>
+                          <a:xfrm rot="10800000" flipV="1">
+                            <a:off x="539416" y="2666375"/>
+                            <a:ext cx="1344591" cy="1811010"/>
+                          </a:xfrm>
+                          <a:prstGeom prst="bentConnector2">
+                            <a:avLst/>
+                          </a:prstGeom>
+                          <a:ln>
+                            <a:tailEnd type="triangle"/>
+                          </a:ln>
+                        </wps:spPr>
+                        <wps:style>
+                          <a:lnRef idx="1">
+                            <a:schemeClr val="dk1"/>
+                          </a:lnRef>
+                          <a:fillRef idx="0">
+                            <a:schemeClr val="dk1"/>
+                          </a:fillRef>
+                          <a:effectRef idx="0">
+                            <a:schemeClr val="dk1"/>
+                          </a:effectRef>
+                          <a:fontRef idx="minor">
+                            <a:schemeClr val="tx1"/>
+                          </a:fontRef>
+                        </wps:style>
+                        <wps:bodyPr/>
+                      </wps:wsp>
+                      <wps:wsp>
+                        <wps:cNvPr id="40" name="Text Box 2"/>
+                        <wps:cNvSpPr txBox="1">
+                          <a:spLocks noChangeArrowheads="1"/>
+                        </wps:cNvSpPr>
+                        <wps:spPr bwMode="auto">
+                          <a:xfrm>
+                            <a:off x="8" y="2254637"/>
+                            <a:ext cx="1264278" cy="804545"/>
+                          </a:xfrm>
+                          <a:prstGeom prst="rect">
+                            <a:avLst/>
+                          </a:prstGeom>
+                          <a:noFill/>
+                          <a:ln>
+                            <a:noFill/>
+                            <a:headEnd/>
+                            <a:tailEnd/>
+                          </a:ln>
+                        </wps:spPr>
+                        <wps:style>
+                          <a:lnRef idx="1">
+                            <a:schemeClr val="accent3"/>
+                          </a:lnRef>
+                          <a:fillRef idx="2">
+                            <a:schemeClr val="accent3"/>
+                          </a:fillRef>
+                          <a:effectRef idx="1">
+                            <a:schemeClr val="accent3"/>
+                          </a:effectRef>
+                          <a:fontRef idx="minor">
+                            <a:schemeClr val="dk1"/>
+                          </a:fontRef>
+                        </wps:style>
+                        <wps:txbx>
+                          <w:txbxContent>
+                            <w:p>
+                              <w:pPr>
+                                <w:pStyle w:val="NormalWeb"/>
+                                <w:spacing w:before="0" w:beforeAutospacing="0" w:after="160" w:afterAutospacing="0" w:line="252" w:lineRule="auto"/>
+                                <w:jc w:val="center"/>
+                              </w:pPr>
+                              <w:r>
+                                <w:rPr>
+                                  <w:rFonts w:eastAsia="Calibri"/>
+                                  <w:sz w:val="22"/>
+                                  <w:szCs w:val="22"/>
+                                </w:rPr>
+                                <w:t>Surface Pressure Distributions</w:t>
+                              </w:r>
+                            </w:p>
+                            <w:p>
+                              <w:pPr>
+                                <w:pStyle w:val="NormalWeb"/>
+                                <w:spacing w:before="0" w:beforeAutospacing="0" w:after="160" w:afterAutospacing="0" w:line="252" w:lineRule="auto"/>
+                                <w:jc w:val="center"/>
+                              </w:pPr>
+                              <w:r>
+                                <w:rPr>
+                                  <w:rFonts w:eastAsia="Calibri"/>
+                                  <w:sz w:val="22"/>
+                                  <w:szCs w:val="22"/>
+                                </w:rPr>
+                                <w:t> </w:t>
+                              </w:r>
+                            </w:p>
+                          </w:txbxContent>
+                        </wps:txbx>
+                        <wps:bodyPr rot="0" vert="horz" wrap="square" lIns="91440" tIns="45720" rIns="91440" bIns="45720" anchor="b" anchorCtr="0">
+                          <a:noAutofit/>
+                        </wps:bodyPr>
+                      </wps:wsp>
                     </wpc:wpc>
                   </a:graphicData>
                 </a:graphic>
@@ -1443,7 +1618,7 @@
           </mc:Choice>
           <mc:Fallback>
             <w:pict>
-              <v:group w14:anchorId="78B469C8" id="Canvas 10" o:spid="_x0000_s1026" editas="canvas" style="width:710.15pt;height:510.5pt;mso-position-horizontal-relative:char;mso-position-vertical-relative:line" coordsize="90189,64833" o:gfxdata="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">
+              <v:group w14:anchorId="78B469C8" id="Canvas 10" o:spid="_x0000_s1026" editas="canvas" style="width:710.15pt;height:510.5pt;mso-position-horizontal-relative:char;mso-position-vertical-relative:line" coordsize="90189,64833" o:gfxdata="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">
                 <v:shapetype id="_x0000_t75" coordsize="21600,21600" o:spt="75" o:preferrelative="t" path="m@4@5l@4@11@9@11@9@5xe" filled="f" stroked="f">
                   <v:stroke joinstyle="miter"/>
                   <v:formulas>
@@ -1471,7 +1646,7 @@
                   <v:stroke joinstyle="miter"/>
                   <v:path gradientshapeok="t" o:connecttype="rect"/>
                 </v:shapetype>
-                <v:shape id="_x0000_s1028" type="#_x0000_t202" style="position:absolute;left:18730;top:13987;width:11003;height:4973;visibility:visible;mso-wrap-style:square;v-text-anchor:bottom" o:gfxdata="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" fillcolor="#c3c3c3 [2166]" strokecolor="black [3213]" strokeweight=".5pt">
+                <v:shape id="_x0000_s1028" type="#_x0000_t202" style="position:absolute;left:18729;top:13987;width:11003;height:4402;visibility:visible;mso-wrap-style:square;v-text-anchor:bottom" o:gfxdata="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" fillcolor="#c3c3c3 [2166]" strokecolor="black [3213]" strokeweight=".5pt">
                   <v:fill color2="#b6b6b6 [2614]" rotate="t" colors="0 #d2d2d2;.5 #c8c8c8;1 silver" focus="100%" type="gradient">
                     <o:fill v:ext="view" type="gradientUnscaled"/>
                   </v:fill>
@@ -1494,13 +1669,13 @@
                             <w:sz w:val="22"/>
                             <w:szCs w:val="22"/>
                           </w:rPr>
-                          <w:t>Pointwise Surface Mesh</w:t>
+                          <w:t>Surface Mesh</w:t>
                         </w:r>
                       </w:p>
                     </w:txbxContent>
                   </v:textbox>
                 </v:shape>
-                <v:shape id="_x0000_s1029" type="#_x0000_t202" style="position:absolute;left:18840;top:24255;width:10893;height:4817;visibility:visible;mso-wrap-style:square;v-text-anchor:bottom" o:gfxdata="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" fillcolor="#c3c3c3 [2166]" strokecolor="black [3213]" strokeweight=".5pt">
+                <v:shape id="_x0000_s1029" type="#_x0000_t202" style="position:absolute;left:18840;top:24255;width:10893;height:4817;visibility:visible;mso-wrap-style:square;v-text-anchor:bottom" o:gfxdata="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" fillcolor="#c3c3c3 [2166]" strokecolor="black [3213]" strokeweight=".5pt">
                   <v:fill color2="#b6b6b6 [2614]" rotate="t" colors="0 #d2d2d2;.5 #c8c8c8;1 silver" focus="100%" type="gradient">
                     <o:fill v:ext="view" type="gradientUnscaled"/>
                   </v:fill>
@@ -1523,7 +1698,15 @@
                             <w:sz w:val="22"/>
                             <w:szCs w:val="22"/>
                           </w:rPr>
-                          <w:t>Cart3D Simulation</w:t>
+                          <w:t xml:space="preserve">CFD </w:t>
+                        </w:r>
+                        <w:r>
+                          <w:rPr>
+                            <w:rFonts w:eastAsia="Calibri"/>
+                            <w:sz w:val="22"/>
+                            <w:szCs w:val="22"/>
+                          </w:rPr>
+                          <w:t>Simulation</w:t>
                         </w:r>
                         <w:r>
                           <w:rPr>
@@ -1553,10 +1736,10 @@
                   <v:path arrowok="t" fillok="f" o:connecttype="none"/>
                   <o:lock v:ext="edit" shapetype="t"/>
                 </v:shapetype>
-                <v:shape id="Straight Arrow Connector 199" o:spid="_x0000_s1030" type="#_x0000_t32" style="position:absolute;left:24231;top:18960;width:55;height:5295;visibility:visible;mso-wrap-style:square" o:connectortype="straight" o:gfxdata="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" strokecolor="black [3213]" strokeweight=".5pt">
+                <v:shape id="Straight Arrow Connector 199" o:spid="_x0000_s1030" type="#_x0000_t32" style="position:absolute;left:24230;top:18389;width:56;height:5866;visibility:visible;mso-wrap-style:square" o:connectortype="straight" o:gfxdata="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" strokecolor="black [3213]" strokeweight=".5pt">
                   <v:stroke endarrow="block" joinstyle="miter"/>
                 </v:shape>
-                <v:shape id="_x0000_s1031" type="#_x0000_t202" style="position:absolute;left:18834;top:4542;width:10902;height:4782;visibility:visible;mso-wrap-style:square;v-text-anchor:bottom" o:gfxdata="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" fillcolor="#c3c3c3 [2166]" strokecolor="black [3213]" strokeweight=".5pt">
+                <v:shape id="_x0000_s1031" type="#_x0000_t202" style="position:absolute;left:18834;top:4542;width:10902;height:4782;visibility:visible;mso-wrap-style:square;v-text-anchor:bottom" o:gfxdata="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" fillcolor="#c3c3c3 [2166]" strokecolor="black [3213]" strokeweight=".5pt">
                   <v:fill color2="#b6b6b6 [2614]" rotate="t" colors="0 #d2d2d2;.5 #c8c8c8;1 silver" focus="100%" type="gradient">
                     <o:fill v:ext="view" type="gradientUnscaled"/>
                   </v:fill>
@@ -1577,26 +1760,13 @@
                           <w:t>CAD Model</w:t>
                         </w:r>
                       </w:p>
-                      <w:p>
-                        <w:pPr>
-                          <w:pStyle w:val="NormalWeb"/>
-                          <w:spacing w:before="0" w:beforeAutospacing="0" w:after="160" w:afterAutospacing="0" w:line="252" w:lineRule="auto"/>
-                          <w:jc w:val="center"/>
-                        </w:pPr>
-                        <w:r>
-                          <w:rPr>
-                            <w:rFonts w:eastAsia="Times New Roman"/>
-                          </w:rPr>
-                          <w:t> </w:t>
-                        </w:r>
-                      </w:p>
                     </w:txbxContent>
                   </v:textbox>
                 </v:shape>
-                <v:shape id="Straight Arrow Connector 8" o:spid="_x0000_s1032" type="#_x0000_t32" style="position:absolute;left:24231;top:9324;width:55;height:4663;flip:x;visibility:visible;mso-wrap-style:square" o:connectortype="straight" o:gfxdata="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" strokecolor="black [3200]" strokeweight=".5pt">
+                <v:shape id="Straight Arrow Connector 8" o:spid="_x0000_s1032" type="#_x0000_t32" style="position:absolute;left:24230;top:9324;width:56;height:4663;flip:x;visibility:visible;mso-wrap-style:square" o:connectortype="straight" o:gfxdata="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" strokecolor="black [3200]" strokeweight=".5pt">
                   <v:stroke endarrow="block" joinstyle="miter"/>
                 </v:shape>
-                <v:shape id="_x0000_s1033" type="#_x0000_t202" style="position:absolute;left:1609;top:24258;width:10890;height:4814;visibility:visible;mso-wrap-style:square;v-text-anchor:bottom" o:gfxdata="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" fillcolor="#c3c3c3 [2166]" strokecolor="black [3213]" strokeweight=".5pt">
+                <v:shape id="_x0000_s1033" type="#_x0000_t202" style="position:absolute;left:37929;top:24255;width:10890;height:4813;visibility:visible;mso-wrap-style:square;v-text-anchor:bottom" o:gfxdata="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" fillcolor="#c3c3c3 [2166]" strokecolor="black [3213]" strokeweight=".5pt">
                   <v:fill color2="#b6b6b6 [2614]" rotate="t" colors="0 #d2d2d2;.5 #c8c8c8;1 silver" focus="100%" type="gradient">
                     <o:fill v:ext="view" type="gradientUnscaled"/>
                   </v:fill>
@@ -1635,21 +1805,26 @@
                     </w:txbxContent>
                   </v:textbox>
                 </v:shape>
-                <v:shape id="Straight Arrow Connector 5" o:spid="_x0000_s1034" type="#_x0000_t32" style="position:absolute;left:12499;top:26663;width:6341;height:2;flip:y;visibility:visible;mso-wrap-style:square" o:connectortype="straight" o:gfxdata="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" strokecolor="black [3200]" strokeweight=".5pt">
-                  <v:stroke endarrow="block" joinstyle="miter"/>
-                </v:shape>
-                <v:shape id="Text Box 6" o:spid="_x0000_s1035" type="#_x0000_t202" style="position:absolute;left:24286;top:9816;width:13234;height:9144;visibility:visible;mso-wrap-style:none;v-text-anchor:top" o:gfxdata="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" filled="f" stroked="f" strokeweight=".5pt">
+                <v:shape id="Text Box 6" o:spid="_x0000_s1034" type="#_x0000_t202" style="position:absolute;left:24137;top:9816;width:12947;height:9144;visibility:visible;mso-wrap-style:none;v-text-anchor:top" o:gfxdata="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" filled="f" stroked="f" strokeweight=".5pt">
                   <v:textbox>
                     <w:txbxContent>
                       <w:p>
-                        <w:r>
+                        <w:pPr>
+                          <w:rPr>
+                            <w:rFonts w:ascii="Times New Roman" w:hAnsi="Times New Roman" w:cs="Times New Roman"/>
+                          </w:rPr>
+                        </w:pPr>
+                        <w:r>
+                          <w:rPr>
+                            <w:rFonts w:ascii="Times New Roman" w:hAnsi="Times New Roman" w:cs="Times New Roman"/>
+                          </w:rPr>
                           <w:t>Geometry Database</w:t>
                         </w:r>
                       </w:p>
                     </w:txbxContent>
                   </v:textbox>
                 </v:shape>
-                <v:shape id="Text Box 6" o:spid="_x0000_s1036" type="#_x0000_t202" style="position:absolute;left:23974;top:19844;width:14116;height:4411;visibility:visible;mso-wrap-style:none;v-text-anchor:top" o:gfxdata="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" filled="f" stroked="f" strokeweight=".5pt">
+                <v:shape id="Text Box 6" o:spid="_x0000_s1035" type="#_x0000_t202" style="position:absolute;left:10145;top:19582;width:14656;height:4413;visibility:visible;mso-wrap-style:none;v-text-anchor:top" o:gfxdata="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" filled="f" stroked="f" strokeweight=".5pt">
                   <v:textbox>
                     <w:txbxContent>
                       <w:p>
@@ -1665,31 +1840,19 @@
                           </w:rPr>
                           <w:t>Surface Triangulation</w:t>
                         </w:r>
+                        <w:r>
+                          <w:rPr>
+                            <w:rFonts w:eastAsia="Calibri"/>
+                            <w:sz w:val="22"/>
+                            <w:szCs w:val="22"/>
+                          </w:rPr>
+                          <w:t>s</w:t>
+                        </w:r>
                       </w:p>
                     </w:txbxContent>
                   </v:textbox>
                 </v:shape>
-                <v:shape id="Text Box 6" o:spid="_x0000_s1037" type="#_x0000_t202" style="position:absolute;left:6838;top:21988;width:16173;height:9144;visibility:visible;mso-wrap-style:none;v-text-anchor:top" o:gfxdata="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" filled="f" stroked="f" strokeweight=".5pt">
-                  <v:textbox>
-                    <w:txbxContent>
-                      <w:p>
-                        <w:pPr>
-                          <w:pStyle w:val="NormalWeb"/>
-                          <w:spacing w:before="0" w:beforeAutospacing="0" w:after="160" w:afterAutospacing="0" w:line="256" w:lineRule="auto"/>
-                        </w:pPr>
-                        <w:r>
-                          <w:rPr>
-                            <w:rFonts w:eastAsia="Calibri"/>
-                            <w:sz w:val="22"/>
-                            <w:szCs w:val="22"/>
-                          </w:rPr>
-                          <w:t>Engine Outlet Conditions</w:t>
-                        </w:r>
-                      </w:p>
-                    </w:txbxContent>
-                  </v:textbox>
-                </v:shape>
-                <v:shape id="_x0000_s1038" type="#_x0000_t202" style="position:absolute;left:18730;top:34851;width:10902;height:4782;visibility:visible;mso-wrap-style:square;v-text-anchor:bottom" o:gfxdata="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" fillcolor="#c3c3c3 [2166]" strokecolor="black [3213]" strokeweight=".5pt">
+                <v:shape id="_x0000_s1036" type="#_x0000_t202" style="position:absolute;left:18730;top:34851;width:10902;height:4782;visibility:visible;mso-wrap-style:square;v-text-anchor:bottom" o:gfxdata="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" fillcolor="#c3c3c3 [2166]" strokecolor="black [3213]" strokeweight=".5pt">
                   <v:fill color2="#b6b6b6 [2614]" rotate="t" colors="0 #d2d2d2;.5 #c8c8c8;1 silver" focus="100%" type="gradient">
                     <o:fill v:ext="view" type="gradientUnscaled"/>
                   </v:fill>
@@ -1700,6 +1863,11 @@
                           <w:pStyle w:val="NormalWeb"/>
                           <w:spacing w:before="0" w:beforeAutospacing="0" w:after="160" w:afterAutospacing="0" w:line="252" w:lineRule="auto"/>
                           <w:jc w:val="center"/>
+                          <w:rPr>
+                            <w:rFonts w:eastAsia="Calibri"/>
+                            <w:sz w:val="22"/>
+                            <w:szCs w:val="22"/>
+                          </w:rPr>
                         </w:pPr>
                         <w:r>
                           <w:rPr>
@@ -1707,190 +1875,40 @@
                             <w:sz w:val="22"/>
                             <w:szCs w:val="22"/>
                           </w:rPr>
-                          <w:t>Clic</w:t>
-                        </w:r>
-                      </w:p>
-                      <w:p>
-                        <w:pPr>
-                          <w:pStyle w:val="NormalWeb"/>
-                          <w:spacing w:before="0" w:beforeAutospacing="0" w:after="160" w:afterAutospacing="0" w:line="252" w:lineRule="auto"/>
-                          <w:jc w:val="center"/>
-                        </w:pPr>
-                        <w:r>
-                          <w:rPr>
-                            <w:rFonts w:eastAsia="Times New Roman"/>
-                          </w:rPr>
-                          <w:t> </w:t>
+                          <w:t>Trim Analysis</w:t>
+                        </w:r>
+                        <w:r>
+                          <w:rPr>
+                            <w:rFonts w:eastAsia="Calibri"/>
+                            <w:sz w:val="22"/>
+                            <w:szCs w:val="22"/>
+                          </w:rPr>
+                          <w:t xml:space="preserve"> (Figure 3.</w:t>
+                        </w:r>
+                        <w:r>
+                          <w:rPr>
+                            <w:rFonts w:eastAsia="Calibri"/>
+                            <w:sz w:val="22"/>
+                            <w:szCs w:val="22"/>
+                          </w:rPr>
+                          <w:t>9</w:t>
+                        </w:r>
+                        <w:r>
+                          <w:rPr>
+                            <w:rFonts w:eastAsia="Calibri"/>
+                            <w:sz w:val="22"/>
+                            <w:szCs w:val="22"/>
+                          </w:rPr>
+                          <w:t>)</w:t>
                         </w:r>
                       </w:p>
                     </w:txbxContent>
                   </v:textbox>
                 </v:shape>
-                <v:shape id="_x0000_s1039" type="#_x0000_t202" style="position:absolute;left:18730;top:45138;width:10902;height:4782;visibility:visible;mso-wrap-style:square;v-text-anchor:bottom" o:gfxdata="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" fillcolor="#c3c3c3 [2166]" strokecolor="black [3213]" strokeweight=".5pt">
-                  <v:fill color2="#b6b6b6 [2614]" rotate="t" colors="0 #d2d2d2;.5 #c8c8c8;1 silver" focus="100%" type="gradient">
-                    <o:fill v:ext="view" type="gradientUnscaled"/>
-                  </v:fill>
-                  <v:textbox>
-                    <w:txbxContent>
-                      <w:p>
-                        <w:pPr>
-                          <w:pStyle w:val="NormalWeb"/>
-                          <w:spacing w:line="252" w:lineRule="auto"/>
-                          <w:jc w:val="center"/>
-                          <w:rPr>
-                            <w:rFonts w:eastAsia="Calibri"/>
-                            <w:sz w:val="22"/>
-                            <w:szCs w:val="22"/>
-                          </w:rPr>
-                        </w:pPr>
-                        <w:r>
-                          <w:rPr>
-                            <w:rFonts w:eastAsia="Calibri"/>
-                            <w:sz w:val="22"/>
-                            <w:szCs w:val="22"/>
-                          </w:rPr>
-                          <w:t>Trim Analysis</w:t>
-                        </w:r>
-                      </w:p>
-                      <w:p>
-                        <w:pPr>
-                          <w:pStyle w:val="NormalWeb"/>
-                          <w:spacing w:line="252" w:lineRule="auto"/>
-                          <w:jc w:val="center"/>
-                          <w:rPr>
-                            <w:rFonts w:eastAsia="Calibri"/>
-                            <w:sz w:val="22"/>
-                            <w:szCs w:val="22"/>
-                          </w:rPr>
-                        </w:pPr>
-                        <w:r>
-                          <w:rPr>
-                            <w:rFonts w:eastAsia="Calibri"/>
-                            <w:sz w:val="22"/>
-                            <w:szCs w:val="22"/>
-                          </w:rPr>
-                          <w:tab/>
-                        </w:r>
-                        <w:r>
-                          <w:rPr>
-                            <w:rFonts w:eastAsia="Calibri"/>
-                            <w:sz w:val="22"/>
-                            <w:szCs w:val="22"/>
-                          </w:rPr>
-                          <w:tab/>
-                        </w:r>
-                        <w:r>
-                          <w:rPr>
-                            <w:rFonts w:eastAsia="Calibri"/>
-                            <w:sz w:val="22"/>
-                            <w:szCs w:val="22"/>
-                          </w:rPr>
-                          <w:tab/>
-                          <w:t>\caption{Surface triangulation of the Baseline SPARTAN.}</w:t>
-                        </w:r>
-                      </w:p>
-                      <w:p>
-                        <w:pPr>
-                          <w:pStyle w:val="NormalWeb"/>
-                          <w:spacing w:line="252" w:lineRule="auto"/>
-                          <w:jc w:val="center"/>
-                          <w:rPr>
-                            <w:rFonts w:eastAsia="Calibri"/>
-                            <w:sz w:val="22"/>
-                            <w:szCs w:val="22"/>
-                          </w:rPr>
-                        </w:pPr>
-                        <w:r>
-                          <w:rPr>
-                            <w:rFonts w:eastAsia="Calibri"/>
-                            <w:sz w:val="22"/>
-                            <w:szCs w:val="22"/>
-                          </w:rPr>
-                          <w:tab/>
-                        </w:r>
-                        <w:r>
-                          <w:rPr>
-                            <w:rFonts w:eastAsia="Calibri"/>
-                            <w:sz w:val="22"/>
-                            <w:szCs w:val="22"/>
-                          </w:rPr>
-                          <w:tab/>
-                        </w:r>
-                        <w:r>
-                          <w:rPr>
-                            <w:rFonts w:eastAsia="Calibri"/>
-                            <w:sz w:val="22"/>
-                            <w:szCs w:val="22"/>
-                          </w:rPr>
-                          <w:tab/>
-                          <w:t>\label{</w:t>
-                        </w:r>
-                        <w:proofErr w:type="spellStart"/>
-                        <w:r>
-                          <w:rPr>
-                            <w:rFonts w:eastAsia="Calibri"/>
-                            <w:sz w:val="22"/>
-                            <w:szCs w:val="22"/>
-                          </w:rPr>
-                          <w:t>fig:Pointwise</w:t>
-                        </w:r>
-                        <w:proofErr w:type="spellEnd"/>
-                        <w:r>
-                          <w:rPr>
-                            <w:rFonts w:eastAsia="Calibri"/>
-                            <w:sz w:val="22"/>
-                            <w:szCs w:val="22"/>
-                          </w:rPr>
-                          <w:t>}</w:t>
-                        </w:r>
-                      </w:p>
-                      <w:p>
-                        <w:pPr>
-                          <w:pStyle w:val="NormalWeb"/>
-                          <w:spacing w:before="0" w:beforeAutospacing="0" w:after="160" w:afterAutospacing="0" w:line="252" w:lineRule="auto"/>
-                          <w:jc w:val="center"/>
-                        </w:pPr>
-                        <w:r>
-                          <w:rPr>
-                            <w:rFonts w:eastAsia="Calibri"/>
-                            <w:sz w:val="22"/>
-                            <w:szCs w:val="22"/>
-                          </w:rPr>
-                          <w:tab/>
-                        </w:r>
-                        <w:r>
-                          <w:rPr>
-                            <w:rFonts w:eastAsia="Calibri"/>
-                            <w:sz w:val="22"/>
-                            <w:szCs w:val="22"/>
-                          </w:rPr>
-                          <w:tab/>
-                          <w:t>\end{figure}</w:t>
-                        </w:r>
-                      </w:p>
-                      <w:p>
-                        <w:pPr>
-                          <w:pStyle w:val="NormalWeb"/>
-                          <w:spacing w:before="0" w:beforeAutospacing="0" w:after="160" w:afterAutospacing="0" w:line="252" w:lineRule="auto"/>
-                          <w:jc w:val="center"/>
-                        </w:pPr>
-                        <w:r>
-                          <w:rPr>
-                            <w:rFonts w:eastAsia="Times New Roman"/>
-                          </w:rPr>
-                          <w:t> </w:t>
-                        </w:r>
-                      </w:p>
-                    </w:txbxContent>
-                  </v:textbox>
-                </v:shape>
-                <v:shape id="Straight Arrow Connector 9" o:spid="_x0000_s1040" type="#_x0000_t32" style="position:absolute;left:24286;top:29072;width:0;height:5738;visibility:visible;mso-wrap-style:square" o:connectortype="straight" o:gfxdata="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" strokecolor="black [3200]" strokeweight=".5pt">
+                <v:shape id="Straight Arrow Connector 9" o:spid="_x0000_s1037" type="#_x0000_t32" style="position:absolute;left:24286;top:29072;width:0;height:5738;visibility:visible;mso-wrap-style:square" o:connectortype="straight" o:gfxdata="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" strokecolor="black [3200]" strokeweight=".5pt">
                   <v:stroke endarrow="block" joinstyle="miter"/>
                 </v:shape>
-                <v:shape id="Straight Arrow Connector 11" o:spid="_x0000_s1041" type="#_x0000_t32" style="position:absolute;left:24181;top:39633;width:0;height:5505;visibility:visible;mso-wrap-style:square" o:connectortype="straight" o:gfxdata="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" strokecolor="black [3200]" strokeweight=".5pt">
-                  <v:stroke endarrow="block" joinstyle="miter"/>
-                </v:shape>
-                <v:shape id="Text Box 6" o:spid="_x0000_s1042" type="#_x0000_t202" style="position:absolute;left:29736;top:4107;width:17222;height:9144;visibility:visible;mso-wrap-style:none;v-text-anchor:top" o:gfxdata="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" filled="f" stroked="f" strokeweight=".5pt">
+                <v:shape id="Text Box 6" o:spid="_x0000_s1038" type="#_x0000_t202" style="position:absolute;left:29736;top:4107;width:17222;height:9144;visibility:visible;mso-wrap-style:none;v-text-anchor:top" o:gfxdata="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" filled="f" stroked="f" strokeweight=".5pt">
                   <v:textbox>
                     <w:txbxContent>
                       <w:p>
@@ -1910,27 +1928,7 @@
                     </w:txbxContent>
                   </v:textbox>
                 </v:shape>
-                <v:shape id="Text Box 6" o:spid="_x0000_s1043" type="#_x0000_t202" style="position:absolute;left:24101;top:30444;width:15240;height:4407;visibility:visible;mso-wrap-style:none;v-text-anchor:top" o:gfxdata="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" filled="f" stroked="f" strokeweight=".5pt">
-                  <v:textbox>
-                    <w:txbxContent>
-                      <w:p>
-                        <w:pPr>
-                          <w:pStyle w:val="NormalWeb"/>
-                          <w:spacing w:before="0" w:beforeAutospacing="0" w:after="160" w:afterAutospacing="0" w:line="254" w:lineRule="auto"/>
-                        </w:pPr>
-                        <w:r>
-                          <w:rPr>
-                            <w:rFonts w:eastAsia="Calibri"/>
-                            <w:sz w:val="22"/>
-                            <w:szCs w:val="22"/>
-                          </w:rPr>
-                          <w:t>Surface Cp Distribution</w:t>
-                        </w:r>
-                      </w:p>
-                    </w:txbxContent>
-                  </v:textbox>
-                </v:shape>
-                <v:shape id="Text Box 6" o:spid="_x0000_s1044" type="#_x0000_t202" style="position:absolute;left:24101;top:40817;width:16675;height:4407;visibility:visible;mso-wrap-style:none;v-text-anchor:top" o:gfxdata="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" filled="f" stroked="f" strokeweight=".5pt">
+                <v:shape id="Text Box 6" o:spid="_x0000_s1039" type="#_x0000_t202" style="position:absolute;left:24646;top:40817;width:21526;height:4407;visibility:visible;mso-wrap-style:none;v-text-anchor:top" o:gfxdata="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" filled="f" stroked="f" strokeweight=".5pt">
                   <v:textbox>
                     <w:txbxContent>
                       <w:p>
@@ -1944,7 +1942,31 @@
                             <w:sz w:val="22"/>
                             <w:szCs w:val="22"/>
                           </w:rPr>
-                          <w:t>Aerodynamic Coefficients</w:t>
+                          <w:t xml:space="preserve">Inviscid </w:t>
+                        </w:r>
+                        <w:r>
+                          <w:rPr>
+                            <w:rFonts w:eastAsia="Calibri"/>
+                            <w:sz w:val="22"/>
+                            <w:szCs w:val="22"/>
+                          </w:rPr>
+                          <w:t>Aerodynamic</w:t>
+                        </w:r>
+                        <w:r>
+                          <w:rPr>
+                            <w:rFonts w:eastAsia="Calibri"/>
+                            <w:sz w:val="22"/>
+                            <w:szCs w:val="22"/>
+                          </w:rPr>
+                          <w:t xml:space="preserve"> </w:t>
+                        </w:r>
+                        <w:r>
+                          <w:rPr>
+                            <w:rFonts w:eastAsia="Calibri"/>
+                            <w:sz w:val="22"/>
+                            <w:szCs w:val="22"/>
+                          </w:rPr>
+                          <w:t>Coefficients</w:t>
                         </w:r>
                       </w:p>
                     </w:txbxContent>
@@ -1961,10 +1983,10 @@
                   </v:handles>
                   <o:lock v:ext="edit" shapetype="t"/>
                 </v:shapetype>
-                <v:shape id="Elbow Connector 13" o:spid="_x0000_s1045" type="#_x0000_t34" style="position:absolute;left:29632;top:6933;width:104;height:30309;flip:x;visibility:visible;mso-wrap-style:square" o:connectortype="elbow" o:gfxdata="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" adj="-3001573" strokecolor="black [3200]" strokeweight=".5pt">
+                <v:shape id="Elbow Connector 13" o:spid="_x0000_s1040" type="#_x0000_t34" style="position:absolute;left:29632;top:6933;width:104;height:30309;flip:x;visibility:visible;mso-wrap-style:square" o:connectortype="elbow" o:gfxdata="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" adj="-4330252" strokecolor="black [3200]" strokeweight=".5pt">
                   <v:stroke endarrow="block"/>
                 </v:shape>
-                <v:shape id="_x0000_s1046" type="#_x0000_t202" style="position:absolute;left:18745;top:54854;width:10903;height:4781;visibility:visible;mso-wrap-style:square;v-text-anchor:bottom" o:gfxdata="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" fillcolor="#c3c3c3 [2166]" strokecolor="black [3213]" strokeweight=".5pt">
+                <v:shape id="_x0000_s1041" type="#_x0000_t202" style="position:absolute;left:18840;top:44773;width:10789;height:4782;visibility:visible;mso-wrap-style:square;v-text-anchor:bottom" o:gfxdata="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" fillcolor="#c3c3c3 [2166]" strokecolor="black [3213]" strokeweight=".5pt">
                   <v:fill color2="#b6b6b6 [2614]" rotate="t" colors="0 #d2d2d2;.5 #c8c8c8;1 silver" focus="100%" type="gradient">
                     <o:fill v:ext="view" type="gradientUnscaled"/>
                   </v:fill>
@@ -1999,25 +2021,7 @@
                             <w:szCs w:val="22"/>
                           </w:rPr>
                           <w:tab/>
-                          <w:t>\begin{figure}[</w:t>
-                        </w:r>
-                        <w:proofErr w:type="spellStart"/>
-                        <w:r>
-                          <w:rPr>
-                            <w:rFonts w:eastAsia="Calibri"/>
-                            <w:sz w:val="22"/>
-                            <w:szCs w:val="22"/>
-                          </w:rPr>
-                          <w:t>ht</w:t>
-                        </w:r>
-                        <w:proofErr w:type="spellEnd"/>
-                        <w:r>
-                          <w:rPr>
-                            <w:rFonts w:eastAsia="Calibri"/>
-                            <w:sz w:val="22"/>
-                            <w:szCs w:val="22"/>
-                          </w:rPr>
-                          <w:t>]</w:t>
+                          <w:t>\begin{figure}[ht]</w:t>
                         </w:r>
                       </w:p>
                       <w:p>
@@ -2216,8 +2220,191 @@
                     </w:txbxContent>
                   </v:textbox>
                 </v:shape>
-                <v:shape id="Straight Arrow Connector 3" o:spid="_x0000_s1047" type="#_x0000_t32" style="position:absolute;left:24181;top:49920;width:15;height:4934;visibility:visible;mso-wrap-style:square" o:connectortype="straight" o:gfxdata="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" strokecolor="black [3200]" strokeweight=".5pt">
+                <v:shape id="Straight Arrow Connector 12" o:spid="_x0000_s1042" type="#_x0000_t32" style="position:absolute;left:24227;top:39633;width:8;height:5140;visibility:visible;mso-wrap-style:square" o:connectortype="straight" o:gfxdata="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" strokecolor="black [3200]" strokeweight=".5pt">
                   <v:stroke endarrow="block" joinstyle="miter"/>
+                </v:shape>
+                <v:shape id="Text Box 6" o:spid="_x0000_s1043" type="#_x0000_t202" style="position:absolute;left:32999;top:31032;width:10624;height:4445;visibility:visible;mso-wrap-style:none;v-text-anchor:top" o:gfxdata="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" filled="f" stroked="f" strokeweight=".5pt">
+                  <v:textbox>
+                    <w:txbxContent>
+                      <w:p>
+                        <w:pPr>
+                          <w:pStyle w:val="NormalWeb"/>
+                          <w:spacing w:before="0" w:beforeAutospacing="0" w:after="160" w:afterAutospacing="0" w:line="254" w:lineRule="auto"/>
+                        </w:pPr>
+                        <w:r>
+                          <w:rPr>
+                            <w:rFonts w:eastAsia="Calibri"/>
+                            <w:sz w:val="22"/>
+                            <w:szCs w:val="22"/>
+                          </w:rPr>
+                          <w:t>Thrust Moment</w:t>
+                        </w:r>
+                      </w:p>
+                    </w:txbxContent>
+                  </v:textbox>
+                </v:shape>
+                <v:shape id="_x0000_s1044" type="#_x0000_t202" style="position:absolute;left:8875;top:29197;width:16229;height:8045;visibility:visible;mso-wrap-style:square;v-text-anchor:bottom" o:gfxdata="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" filled="f" stroked="f" strokeweight=".5pt">
+                  <v:textbox>
+                    <w:txbxContent>
+                      <w:p>
+                        <w:pPr>
+                          <w:pStyle w:val="NormalWeb"/>
+                          <w:spacing w:before="0" w:beforeAutospacing="0" w:after="160" w:afterAutospacing="0" w:line="252" w:lineRule="auto"/>
+                          <w:jc w:val="center"/>
+                        </w:pPr>
+                        <w:r>
+                          <w:rPr>
+                            <w:rFonts w:eastAsia="Calibri"/>
+                            <w:sz w:val="22"/>
+                            <w:szCs w:val="22"/>
+                          </w:rPr>
+                          <w:t>Untrimmed, Propulsive, and Flap Aerodynamics</w:t>
+                        </w:r>
+                      </w:p>
+                      <w:p>
+                        <w:pPr>
+                          <w:pStyle w:val="NormalWeb"/>
+                          <w:spacing w:before="0" w:beforeAutospacing="0" w:after="160" w:afterAutospacing="0" w:line="252" w:lineRule="auto"/>
+                          <w:jc w:val="center"/>
+                        </w:pPr>
+                        <w:r>
+                          <w:rPr>
+                            <w:rFonts w:eastAsia="Calibri"/>
+                            <w:sz w:val="22"/>
+                            <w:szCs w:val="22"/>
+                          </w:rPr>
+                          <w:t> </w:t>
+                        </w:r>
+                      </w:p>
+                    </w:txbxContent>
+                  </v:textbox>
+                </v:shape>
+                <v:shape id="_x0000_s1045" type="#_x0000_t202" style="position:absolute;top:44773;width:10788;height:4782;visibility:visible;mso-wrap-style:square;v-text-anchor:bottom" o:gfxdata="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" fillcolor="#c3c3c3 [2166]" strokecolor="black [3213]" strokeweight=".5pt">
+                  <v:fill color2="#b6b6b6 [2614]" rotate="t" colors="0 #d2d2d2;.5 #c8c8c8;1 silver" focus="100%" type="gradient">
+                    <o:fill v:ext="view" type="gradientUnscaled"/>
+                  </v:fill>
+                  <v:textbox>
+                    <w:txbxContent>
+                      <w:p>
+                        <w:pPr>
+                          <w:pStyle w:val="NormalWeb"/>
+                          <w:spacing w:before="0" w:beforeAutospacing="0" w:after="160" w:afterAutospacing="0" w:line="252" w:lineRule="auto"/>
+                          <w:jc w:val="center"/>
+                        </w:pPr>
+                        <w:r>
+                          <w:t xml:space="preserve">Viscous Correction </w:t>
+                        </w:r>
+                      </w:p>
+                    </w:txbxContent>
+                  </v:textbox>
+                </v:shape>
+                <v:shape id="Straight Arrow Connector 7" o:spid="_x0000_s1046" type="#_x0000_t32" style="position:absolute;left:10788;top:47164;width:8052;height:0;visibility:visible;mso-wrap-style:square" o:connectortype="straight" o:gfxdata="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" strokecolor="black [3200]" strokeweight=".5pt">
+                  <v:stroke endarrow="block" joinstyle="miter"/>
+                </v:shape>
+                <v:shape id="_x0000_s1047" type="#_x0000_t202" style="position:absolute;left:9419;top:40471;width:10783;height:8016;visibility:visible;mso-wrap-style:square;v-text-anchor:bottom" o:gfxdata="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" filled="f" stroked="f" strokeweight=".5pt">
+                  <v:textbox>
+                    <w:txbxContent>
+                      <w:p>
+                        <w:pPr>
+                          <w:pStyle w:val="NormalWeb"/>
+                          <w:spacing w:before="0" w:beforeAutospacing="0" w:after="160" w:afterAutospacing="0" w:line="252" w:lineRule="auto"/>
+                          <w:jc w:val="center"/>
+                        </w:pPr>
+                        <w:r>
+                          <w:rPr>
+                            <w:rFonts w:eastAsia="ＭＳ 明朝"/>
+                          </w:rPr>
+                          <w:t xml:space="preserve">Viscous Aerodynamic Coefficients </w:t>
+                        </w:r>
+                      </w:p>
+                    </w:txbxContent>
+                  </v:textbox>
+                </v:shape>
+                <v:shape id="Straight Arrow Connector 3" o:spid="_x0000_s1048" type="#_x0000_t32" style="position:absolute;left:29732;top:26661;width:8196;height:2;flip:x;visibility:visible;mso-wrap-style:square" o:connectortype="straight" o:gfxdata="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" strokecolor="black [3200]" strokeweight=".5pt">
+                  <v:stroke endarrow="block" joinstyle="miter"/>
+                </v:shape>
+                <v:shape id="_x0000_s1049" type="#_x0000_t202" style="position:absolute;left:28733;top:21837;width:10884;height:4813;visibility:visible;mso-wrap-style:square;v-text-anchor:bottom" o:gfxdata="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" filled="f" stroked="f" strokeweight=".5pt">
+                  <v:textbox>
+                    <w:txbxContent>
+                      <w:p>
+                        <w:pPr>
+                          <w:pStyle w:val="NormalWeb"/>
+                          <w:spacing w:before="0" w:beforeAutospacing="0" w:after="160" w:afterAutospacing="0" w:line="252" w:lineRule="auto"/>
+                          <w:jc w:val="center"/>
+                        </w:pPr>
+                        <w:r>
+                          <w:rPr>
+                            <w:rFonts w:eastAsia="Calibri"/>
+                            <w:sz w:val="22"/>
+                            <w:szCs w:val="22"/>
+                          </w:rPr>
+                          <w:t>Engine Outlet Conditions</w:t>
+                        </w:r>
+                      </w:p>
+                      <w:p>
+                        <w:pPr>
+                          <w:pStyle w:val="NormalWeb"/>
+                          <w:spacing w:before="0" w:beforeAutospacing="0" w:after="160" w:afterAutospacing="0" w:line="252" w:lineRule="auto"/>
+                          <w:jc w:val="center"/>
+                        </w:pPr>
+                        <w:r>
+                          <w:rPr>
+                            <w:rFonts w:eastAsia="Calibri"/>
+                            <w:sz w:val="22"/>
+                            <w:szCs w:val="22"/>
+                          </w:rPr>
+                          <w:t> </w:t>
+                        </w:r>
+                      </w:p>
+                    </w:txbxContent>
+                  </v:textbox>
+                </v:shape>
+                <v:shapetype id="_x0000_t33" coordsize="21600,21600" o:spt="33" o:oned="t" path="m,l21600,r,21600e" filled="f">
+                  <v:stroke joinstyle="miter"/>
+                  <v:path arrowok="t" fillok="f" o:connecttype="none"/>
+                  <o:lock v:ext="edit" shapetype="t"/>
+                </v:shapetype>
+                <v:shape id="Elbow Connector 11" o:spid="_x0000_s1050" type="#_x0000_t33" style="position:absolute;left:32416;top:26284;width:8174;height:13741;rotation:90;visibility:visible;mso-wrap-style:square" o:connectortype="elbow" o:gfxdata="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" strokecolor="black [3200]" strokeweight=".5pt">
+                  <v:stroke endarrow="block"/>
+                </v:shape>
+                <v:shape id="Elbow Connector 14" o:spid="_x0000_s1051" type="#_x0000_t33" style="position:absolute;left:5394;top:26663;width:13446;height:18110;rotation:180;flip:y;visibility:visible;mso-wrap-style:square" o:connectortype="elbow" o:gfxdata="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" strokecolor="black [3200]" strokeweight=".5pt">
+                  <v:stroke endarrow="block"/>
+                </v:shape>
+                <v:shape id="_x0000_s1052" type="#_x0000_t202" style="position:absolute;top:22546;width:12642;height:8045;visibility:visible;mso-wrap-style:square;v-text-anchor:bottom" o:gfxdata="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" filled="f" stroked="f" strokeweight=".5pt">
+                  <v:textbox>
+                    <w:txbxContent>
+                      <w:p>
+                        <w:pPr>
+                          <w:pStyle w:val="NormalWeb"/>
+                          <w:spacing w:before="0" w:beforeAutospacing="0" w:after="160" w:afterAutospacing="0" w:line="252" w:lineRule="auto"/>
+                          <w:jc w:val="center"/>
+                        </w:pPr>
+                        <w:r>
+                          <w:rPr>
+                            <w:rFonts w:eastAsia="Calibri"/>
+                            <w:sz w:val="22"/>
+                            <w:szCs w:val="22"/>
+                          </w:rPr>
+                          <w:t>Surface Pressure Distributions</w:t>
+                        </w:r>
+                      </w:p>
+                      <w:p>
+                        <w:pPr>
+                          <w:pStyle w:val="NormalWeb"/>
+                          <w:spacing w:before="0" w:beforeAutospacing="0" w:after="160" w:afterAutospacing="0" w:line="252" w:lineRule="auto"/>
+                          <w:jc w:val="center"/>
+                        </w:pPr>
+                        <w:r>
+                          <w:rPr>
+                            <w:rFonts w:eastAsia="Calibri"/>
+                            <w:sz w:val="22"/>
+                            <w:szCs w:val="22"/>
+                          </w:rPr>
+                          <w:t> </w:t>
+                        </w:r>
+                      </w:p>
+                    </w:txbxContent>
+                  </v:textbox>
                 </v:shape>
                 <w10:anchorlock/>
               </v:group>
@@ -2225,6 +2412,7 @@
           </mc:Fallback>
         </mc:AlternateContent>
       </w:r>
+      <w:bookmarkStart w:id="0" w:name="_GoBack"/>
       <w:bookmarkEnd w:id="0"/>
     </w:p>
     <w:p>
@@ -2237,7 +2425,7 @@
         <w:rPr>
           <w:rFonts w:ascii="Times New Roman" w:hAnsi="Times New Roman" w:cs="Times New Roman"/>
           <w:noProof/>
-          <w:lang w:eastAsia="en-AU"/>
+          <w:lang w:eastAsia="ja-JP"/>
         </w:rPr>
         <w:lastRenderedPageBreak/>
         <mc:AlternateContent>
@@ -2382,7 +2570,7 @@
         <w:rPr>
           <w:rFonts w:ascii="Times New Roman" w:hAnsi="Times New Roman" w:cs="Times New Roman"/>
           <w:noProof/>
-          <w:lang w:eastAsia="en-AU"/>
+          <w:lang w:eastAsia="ja-JP"/>
         </w:rPr>
         <mc:AlternateContent>
           <mc:Choice Requires="wps">
@@ -2526,7 +2714,7 @@
         <w:rPr>
           <w:rFonts w:ascii="Times New Roman" w:hAnsi="Times New Roman" w:cs="Times New Roman"/>
           <w:noProof/>
-          <w:lang w:eastAsia="en-AU"/>
+          <w:lang w:eastAsia="ja-JP"/>
         </w:rPr>
         <mc:AlternateContent>
           <mc:Choice Requires="wps">
@@ -2786,7 +2974,7 @@
         <w:rPr>
           <w:rFonts w:ascii="Times New Roman" w:hAnsi="Times New Roman" w:cs="Times New Roman"/>
           <w:noProof/>
-          <w:lang w:eastAsia="en-AU"/>
+          <w:lang w:eastAsia="ja-JP"/>
         </w:rPr>
         <mc:AlternateContent>
           <mc:Choice Requires="wps">
@@ -2896,7 +3084,7 @@
         <w:rPr>
           <w:rFonts w:ascii="Times New Roman" w:hAnsi="Times New Roman" w:cs="Times New Roman"/>
           <w:noProof/>
-          <w:lang w:eastAsia="en-AU"/>
+          <w:lang w:eastAsia="ja-JP"/>
         </w:rPr>
         <mc:AlternateContent>
           <mc:Choice Requires="wps">
@@ -2964,7 +3152,7 @@
         <w:rPr>
           <w:rFonts w:ascii="Times New Roman" w:hAnsi="Times New Roman" w:cs="Times New Roman"/>
           <w:noProof/>
-          <w:lang w:eastAsia="en-AU"/>
+          <w:lang w:eastAsia="ja-JP"/>
         </w:rPr>
         <mc:AlternateContent>
           <mc:Choice Requires="wps">
@@ -3032,7 +3220,7 @@
         <w:rPr>
           <w:rFonts w:ascii="Times New Roman" w:hAnsi="Times New Roman" w:cs="Times New Roman"/>
           <w:noProof/>
-          <w:lang w:eastAsia="en-AU"/>
+          <w:lang w:eastAsia="ja-JP"/>
         </w:rPr>
         <mc:AlternateContent>
           <mc:Choice Requires="wps">
@@ -3142,7 +3330,7 @@
         <w:rPr>
           <w:rFonts w:ascii="Times New Roman" w:hAnsi="Times New Roman" w:cs="Times New Roman"/>
           <w:noProof/>
-          <w:lang w:eastAsia="en-AU"/>
+          <w:lang w:eastAsia="ja-JP"/>
         </w:rPr>
         <mc:AlternateContent>
           <mc:Choice Requires="wps">
@@ -3212,7 +3400,7 @@
         <w:rPr>
           <w:rFonts w:ascii="Times New Roman" w:hAnsi="Times New Roman" w:cs="Times New Roman"/>
           <w:noProof/>
-          <w:lang w:eastAsia="en-AU"/>
+          <w:lang w:eastAsia="ja-JP"/>
         </w:rPr>
         <mc:AlternateContent>
           <mc:Choice Requires="wps">
@@ -3330,7 +3518,7 @@
 </file>
 
 <file path=word/styles.xml><?xml version="1.0" encoding="utf-8"?>
-<w:styles xmlns:mc="http://schemas.openxmlformats.org/markup-compatibility/2006" xmlns:r="http://schemas.openxmlformats.org/officeDocument/2006/relationships" xmlns:w="http://schemas.openxmlformats.org/wordprocessingml/2006/main" xmlns:w14="http://schemas.microsoft.com/office/word/2010/wordml" xmlns:w15="http://schemas.microsoft.com/office/word/2012/wordml" mc:Ignorable="w14 w15">
+<w:styles xmlns:mc="http://schemas.openxmlformats.org/markup-compatibility/2006" xmlns:r="http://schemas.openxmlformats.org/officeDocument/2006/relationships" xmlns:w="http://schemas.openxmlformats.org/wordprocessingml/2006/main" xmlns:w14="http://schemas.microsoft.com/office/word/2010/wordml" xmlns:w15="http://schemas.microsoft.com/office/word/2012/wordml" xmlns:w16se="http://schemas.microsoft.com/office/word/2015/wordml/symex" mc:Ignorable="w14 w15 w16se">
   <w:docDefaults>
     <w:rPrDefault>
       <w:rPr>

</xml_diff>